<commit_message>
New scenory render, adding list loader, adding deeper section
</commit_message>
<xml_diff>
--- a/assignment/assets/Texts/About.docx
+++ b/assignment/assets/Texts/About.docx
@@ -21,90 +21,212 @@
         <w:t xml:space="preserve">  The models</w:t>
       </w:r>
       <w:r>
-        <w:t xml:space="preserve"> were made in Cinema </w:t>
+        <w:t xml:space="preserve"> were made in Cinema 4D and each model</w:t>
+      </w:r>
+      <w:r>
+        <w:t xml:space="preserve"> </w:t>
+      </w:r>
+      <w:r>
+        <w:t xml:space="preserve">involves multiple Boolean operations to create indents for details.  To avoid glitches and tears in the mesh, instead of the usual Boolean modifier, a volume builder and </w:t>
+      </w:r>
+      <w:proofErr w:type="spellStart"/>
+      <w:r>
+        <w:t>mesher</w:t>
+      </w:r>
+      <w:proofErr w:type="spellEnd"/>
+      <w:r>
+        <w:t xml:space="preserve"> w</w:t>
+      </w:r>
+      <w:r>
+        <w:t>ere</w:t>
+      </w:r>
+      <w:r>
+        <w:t xml:space="preserve"> used.  With the volume builder, </w:t>
+      </w:r>
+      <w:r>
+        <w:t xml:space="preserve">it allows the </w:t>
+      </w:r>
+      <w:proofErr w:type="spellStart"/>
+      <w:r>
+        <w:t>booleans</w:t>
+      </w:r>
+      <w:proofErr w:type="spellEnd"/>
+      <w:r>
+        <w:t xml:space="preserve"> between meshes, but are then populated with voxels instead.  The volume </w:t>
+      </w:r>
+      <w:proofErr w:type="spellStart"/>
+      <w:r>
+        <w:t>mesher</w:t>
+      </w:r>
+      <w:proofErr w:type="spellEnd"/>
+      <w:r>
+        <w:t xml:space="preserve"> can then take the voxels and rebuild the mesh from scratch, smoothening the details and indents, and also removing invalid faces.  This does come at a higher cost of polygon count though.</w:t>
+      </w:r>
+    </w:p>
+    <w:p/>
+    <w:p>
+      <w:r>
+        <w:t>Reason for the transparency button</w:t>
+      </w:r>
+    </w:p>
+    <w:p>
+      <w:r>
+        <w:t xml:space="preserve">The volume </w:t>
+      </w:r>
+      <w:proofErr w:type="spellStart"/>
+      <w:r>
+        <w:t>mesher</w:t>
+      </w:r>
+      <w:proofErr w:type="spellEnd"/>
+      <w:r>
+        <w:t xml:space="preserve"> resulted in creating a lot of polygons, mainly triangles.  When X3Dom renders the meshed object with a transparent material, it </w:t>
+      </w:r>
+      <w:r>
+        <w:t xml:space="preserve">causes each triangle to have a different shade of the material, resulting in a checkers like pattern.  To combat that, a toggle transparency button was </w:t>
+      </w:r>
+      <w:r>
+        <w:t>implemented</w:t>
+      </w:r>
+      <w:r>
+        <w:t xml:space="preserve"> to disable the triangles appearing.</w:t>
+      </w:r>
+    </w:p>
+    <w:p/>
+    <w:p>
+      <w:r>
+        <w:t>Deep understanding</w:t>
+      </w:r>
+    </w:p>
+    <w:p>
+      <w:pPr>
+        <w:ind w:left="360"/>
+      </w:pPr>
+      <w:r>
+        <w:t>Models using cinema 4d</w:t>
+      </w:r>
+      <w:r>
+        <w:t>/</w:t>
+      </w:r>
+    </w:p>
+    <w:p>
+      <w:pPr>
+        <w:ind w:left="360"/>
+      </w:pPr>
+      <w:r>
+        <w:t xml:space="preserve">Models were made via the volume builder and </w:t>
+      </w:r>
+      <w:proofErr w:type="spellStart"/>
+      <w:r>
+        <w:t>mesher</w:t>
+      </w:r>
+      <w:proofErr w:type="spellEnd"/>
+      <w:r>
+        <w:t xml:space="preserve"> method</w:t>
+      </w:r>
+      <w:r>
+        <w:t>/</w:t>
+      </w:r>
+    </w:p>
+    <w:p>
+      <w:pPr>
+        <w:ind w:left="360"/>
+      </w:pPr>
+      <w:r>
+        <w:t xml:space="preserve">Most data on the site are saved in a database in different models and gets loaded up with PDO to the view. </w:t>
+      </w:r>
+      <w:r>
+        <w:t>/</w:t>
+      </w:r>
+    </w:p>
+    <w:p>
+      <w:pPr>
+        <w:ind w:left="360"/>
+      </w:pPr>
+      <w:proofErr w:type="spellStart"/>
+      <w:r>
+        <w:t>JQuerry’s</w:t>
+      </w:r>
+      <w:proofErr w:type="spellEnd"/>
+      <w:r>
+        <w:t xml:space="preserve"> </w:t>
       </w:r>
       <w:proofErr w:type="gramStart"/>
       <w:r>
-        <w:t>4D</w:t>
+        <w:t>$.Load</w:t>
       </w:r>
       <w:proofErr w:type="gramEnd"/>
       <w:r>
-        <w:t xml:space="preserve"> and each model</w:t>
-      </w:r>
-      <w:r>
-        <w:t xml:space="preserve"> </w:t>
-      </w:r>
-      <w:r>
-        <w:t xml:space="preserve">involves multiple Boolean operations to create indents for details.  To avoid glitches and tears in the mesh, instead of the usual Boolean modifier, a volume builder and </w:t>
+        <w:t xml:space="preserve">() were </w:t>
       </w:r>
       <w:proofErr w:type="spellStart"/>
       <w:r>
-        <w:t>mesher</w:t>
+        <w:t>use</w:t>
       </w:r>
       <w:proofErr w:type="spellEnd"/>
       <w:r>
-        <w:t xml:space="preserve"> w</w:t>
-      </w:r>
-      <w:r>
-        <w:t>ere</w:t>
-      </w:r>
-      <w:r>
-        <w:t xml:space="preserve"> used.  With the volume builder, </w:t>
-      </w:r>
-      <w:r>
-        <w:t xml:space="preserve">it allows the </w:t>
+        <w:t xml:space="preserve"> to load up each page</w:t>
+      </w:r>
+      <w:r>
+        <w:t>/</w:t>
+      </w:r>
+    </w:p>
+    <w:p>
+      <w:pPr>
+        <w:ind w:left="360"/>
+      </w:pPr>
+      <w:r>
+        <w:t xml:space="preserve">More control </w:t>
       </w:r>
       <w:proofErr w:type="spellStart"/>
       <w:r>
-        <w:t>booleans</w:t>
+        <w:t>api</w:t>
       </w:r>
       <w:proofErr w:type="spellEnd"/>
       <w:r>
-        <w:t xml:space="preserve"> between meshes, but are then populated with voxels instead.  The volume </w:t>
+        <w:t xml:space="preserve"> calls were created to allow the view to load more data from the models (database)</w:t>
+      </w:r>
+      <w:r>
+        <w:t>/</w:t>
+      </w:r>
+    </w:p>
+    <w:p>
+      <w:pPr>
+        <w:ind w:left="360"/>
+      </w:pPr>
+      <w:r>
+        <w:t xml:space="preserve">More controls on the Light source.  Moving it around and changing colour and </w:t>
+      </w:r>
+      <w:proofErr w:type="gramStart"/>
+      <w:r>
+        <w:t>intensity.</w:t>
+      </w:r>
+      <w:r>
+        <w:t>/</w:t>
+      </w:r>
+      <w:proofErr w:type="gramEnd"/>
+    </w:p>
+    <w:p>
+      <w:pPr>
+        <w:ind w:left="360"/>
+      </w:pPr>
+      <w:r>
+        <w:t xml:space="preserve">Use of Typescript over </w:t>
       </w:r>
       <w:proofErr w:type="spellStart"/>
       <w:r>
-        <w:t>mesher</w:t>
+        <w:t>Javascript</w:t>
       </w:r>
       <w:proofErr w:type="spellEnd"/>
       <w:r>
-        <w:t xml:space="preserve"> can then take the voxels and rebuild the mesh from scratch, smoothening the details and indents, </w:t>
-      </w:r>
-      <w:proofErr w:type="gramStart"/>
-      <w:r>
-        <w:t>and also</w:t>
-      </w:r>
-      <w:proofErr w:type="gramEnd"/>
-      <w:r>
-        <w:t xml:space="preserve"> removing invalid faces.  This does come at a higher cost of polygon count though.</w:t>
-      </w:r>
-    </w:p>
-    <w:p/>
-    <w:p>
-      <w:r>
-        <w:t>Reason for the transparency button</w:t>
-      </w:r>
-    </w:p>
-    <w:p>
-      <w:r>
-        <w:t xml:space="preserve">The volume </w:t>
-      </w:r>
-      <w:proofErr w:type="spellStart"/>
-      <w:r>
-        <w:t>mesher</w:t>
-      </w:r>
-      <w:proofErr w:type="spellEnd"/>
-      <w:r>
-        <w:t xml:space="preserve"> resulted in creating a lot of polygons, mainly triangles.  When X3Dom renders the meshed object with a transparent material, it </w:t>
-      </w:r>
-      <w:r>
-        <w:t xml:space="preserve">causes each triangle to have a different shade of the material, resulting in a checkers like pattern.  To combat that, a toggle transparency button was </w:t>
-      </w:r>
-      <w:r>
-        <w:t>implemented</w:t>
-      </w:r>
-      <w:r>
-        <w:t xml:space="preserve"> to disable the triangles appearing.</w:t>
+        <w:t>/</w:t>
+      </w:r>
+    </w:p>
+    <w:p>
+      <w:pPr>
+        <w:ind w:left="360"/>
+      </w:pPr>
+      <w:r>
+        <w:t>Use of SCSS and SASS over CSS in order to override the colours of Bootstrap’s SCSS</w:t>
       </w:r>
     </w:p>
     <w:sectPr>
@@ -115,6 +237,103 @@
     </w:sectPr>
   </w:body>
 </w:document>
+</file>
+
+<file path=word/numbering.xml><?xml version="1.0" encoding="utf-8"?>
+<w:numbering xmlns:wpc="http://schemas.microsoft.com/office/word/2010/wordprocessingCanvas" xmlns:cx="http://schemas.microsoft.com/office/drawing/2014/chartex" xmlns:cx1="http://schemas.microsoft.com/office/drawing/2015/9/8/chartex" xmlns:cx2="http://schemas.microsoft.com/office/drawing/2015/10/21/chartex" xmlns:cx3="http://schemas.microsoft.com/office/drawing/2016/5/9/chartex" xmlns:cx4="http://schemas.microsoft.com/office/drawing/2016/5/10/chartex" xmlns:cx5="http://schemas.microsoft.com/office/drawing/2016/5/11/chartex" xmlns:cx6="http://schemas.microsoft.com/office/drawing/2016/5/12/chartex" xmlns:cx7="http://schemas.microsoft.com/office/drawing/2016/5/13/chartex" xmlns:cx8="http://schemas.microsoft.com/office/drawing/2016/5/14/chartex" xmlns:mc="http://schemas.openxmlformats.org/markup-compatibility/2006" xmlns:aink="http://schemas.microsoft.com/office/drawing/2016/ink" xmlns:am3d="http://schemas.microsoft.com/office/drawing/2017/model3d" xmlns:o="urn:schemas-microsoft-com:office:office" xmlns:oel="http://schemas.microsoft.com/office/2019/extlst" xmlns:r="http://schemas.openxmlformats.org/officeDocument/2006/relationships" xmlns:m="http://schemas.openxmlformats.org/officeDocument/2006/math" xmlns:v="urn:schemas-microsoft-com:vml" xmlns:wp14="http://schemas.microsoft.com/office/word/2010/wordprocessingDrawing" xmlns:wp="http://schemas.openxmlformats.org/drawingml/2006/wordprocessingDrawing" xmlns:w10="urn:schemas-microsoft-com:office:word" xmlns:w="http://schemas.openxmlformats.org/wordprocessingml/2006/main" xmlns:w14="http://schemas.microsoft.com/office/word/2010/wordml" xmlns:w15="http://schemas.microsoft.com/office/word/2012/wordml" xmlns:w16cex="http://schemas.microsoft.com/office/word/2018/wordml/cex" xmlns:w16cid="http://schemas.microsoft.com/office/word/2016/wordml/cid" xmlns:w16="http://schemas.microsoft.com/office/word/2018/wordml" xmlns:w16sdtdh="http://schemas.microsoft.com/office/word/2020/wordml/sdtdatahash" xmlns:w16se="http://schemas.microsoft.com/office/word/2015/wordml/symex" xmlns:wpg="http://schemas.microsoft.com/office/word/2010/wordprocessingGroup" xmlns:wpi="http://schemas.microsoft.com/office/word/2010/wordprocessingInk" xmlns:wne="http://schemas.microsoft.com/office/word/2006/wordml" xmlns:wps="http://schemas.microsoft.com/office/word/2010/wordprocessingShape" mc:Ignorable="w14 w15 w16se w16cid w16 w16cex w16sdtdh wp14">
+  <w:abstractNum w:abstractNumId="0" w15:restartNumberingAfterBreak="0">
+    <w:nsid w:val="445D797A"/>
+    <w:multiLevelType w:val="hybridMultilevel"/>
+    <w:tmpl w:val="C810C38C"/>
+    <w:lvl w:ilvl="0" w:tplc="D97CFB5E">
+      <w:start w:val="1"/>
+      <w:numFmt w:val="decimal"/>
+      <w:lvlText w:val="%1."/>
+      <w:lvlJc w:val="left"/>
+      <w:pPr>
+        <w:ind w:left="720" w:hanging="360"/>
+      </w:pPr>
+      <w:rPr>
+        <w:rFonts w:hint="default"/>
+      </w:rPr>
+    </w:lvl>
+    <w:lvl w:ilvl="1" w:tplc="08090019" w:tentative="1">
+      <w:start w:val="1"/>
+      <w:numFmt w:val="lowerLetter"/>
+      <w:lvlText w:val="%2."/>
+      <w:lvlJc w:val="left"/>
+      <w:pPr>
+        <w:ind w:left="1440" w:hanging="360"/>
+      </w:pPr>
+    </w:lvl>
+    <w:lvl w:ilvl="2" w:tplc="0809001B" w:tentative="1">
+      <w:start w:val="1"/>
+      <w:numFmt w:val="lowerRoman"/>
+      <w:lvlText w:val="%3."/>
+      <w:lvlJc w:val="right"/>
+      <w:pPr>
+        <w:ind w:left="2160" w:hanging="180"/>
+      </w:pPr>
+    </w:lvl>
+    <w:lvl w:ilvl="3" w:tplc="0809000F" w:tentative="1">
+      <w:start w:val="1"/>
+      <w:numFmt w:val="decimal"/>
+      <w:lvlText w:val="%4."/>
+      <w:lvlJc w:val="left"/>
+      <w:pPr>
+        <w:ind w:left="2880" w:hanging="360"/>
+      </w:pPr>
+    </w:lvl>
+    <w:lvl w:ilvl="4" w:tplc="08090019" w:tentative="1">
+      <w:start w:val="1"/>
+      <w:numFmt w:val="lowerLetter"/>
+      <w:lvlText w:val="%5."/>
+      <w:lvlJc w:val="left"/>
+      <w:pPr>
+        <w:ind w:left="3600" w:hanging="360"/>
+      </w:pPr>
+    </w:lvl>
+    <w:lvl w:ilvl="5" w:tplc="0809001B" w:tentative="1">
+      <w:start w:val="1"/>
+      <w:numFmt w:val="lowerRoman"/>
+      <w:lvlText w:val="%6."/>
+      <w:lvlJc w:val="right"/>
+      <w:pPr>
+        <w:ind w:left="4320" w:hanging="180"/>
+      </w:pPr>
+    </w:lvl>
+    <w:lvl w:ilvl="6" w:tplc="0809000F" w:tentative="1">
+      <w:start w:val="1"/>
+      <w:numFmt w:val="decimal"/>
+      <w:lvlText w:val="%7."/>
+      <w:lvlJc w:val="left"/>
+      <w:pPr>
+        <w:ind w:left="5040" w:hanging="360"/>
+      </w:pPr>
+    </w:lvl>
+    <w:lvl w:ilvl="7" w:tplc="08090019" w:tentative="1">
+      <w:start w:val="1"/>
+      <w:numFmt w:val="lowerLetter"/>
+      <w:lvlText w:val="%8."/>
+      <w:lvlJc w:val="left"/>
+      <w:pPr>
+        <w:ind w:left="5760" w:hanging="360"/>
+      </w:pPr>
+    </w:lvl>
+    <w:lvl w:ilvl="8" w:tplc="0809001B" w:tentative="1">
+      <w:start w:val="1"/>
+      <w:numFmt w:val="lowerRoman"/>
+      <w:lvlText w:val="%9."/>
+      <w:lvlJc w:val="right"/>
+      <w:pPr>
+        <w:ind w:left="6480" w:hanging="180"/>
+      </w:pPr>
+    </w:lvl>
+  </w:abstractNum>
+  <w:num w:numId="1" w16cid:durableId="1424187771">
+    <w:abstractNumId w:val="0"/>
+  </w:num>
+</w:numbering>
 </file>
 
 <file path=word/styles.xml><?xml version="1.0" encoding="utf-8"?>
@@ -543,6 +762,17 @@
     <w:semiHidden/>
     <w:unhideWhenUsed/>
   </w:style>
+  <w:style w:type="paragraph" w:styleId="ListParagraph">
+    <w:name w:val="List Paragraph"/>
+    <w:basedOn w:val="Normal"/>
+    <w:uiPriority w:val="34"/>
+    <w:qFormat/>
+    <w:rsid w:val="00F722F5"/>
+    <w:pPr>
+      <w:ind w:left="720"/>
+      <w:contextualSpacing/>
+    </w:pPr>
+  </w:style>
 </w:styles>
 </file>
 

</xml_diff>

<commit_message>
falling models gif added, change list split to split from new line, added split to detect for hyperlink websites, added references and buttons
</commit_message>
<xml_diff>
--- a/assignment/assets/Texts/About.docx
+++ b/assignment/assets/Texts/About.docx
@@ -105,7 +105,7 @@
         <w:t>Models using cinema 4d</w:t>
       </w:r>
       <w:r>
-        <w:t>/</w:t>
+        <w:t>.</w:t>
       </w:r>
     </w:p>
     <w:p>
@@ -124,7 +124,7 @@
         <w:t xml:space="preserve"> method</w:t>
       </w:r>
       <w:r>
-        <w:t>/</w:t>
+        <w:t>.</w:t>
       </w:r>
     </w:p>
     <w:p>
@@ -132,42 +132,60 @@
         <w:ind w:left="360"/>
       </w:pPr>
       <w:r>
-        <w:t xml:space="preserve">Most data on the site are saved in a database in different models and gets loaded up with PDO to the view. </w:t>
-      </w:r>
-      <w:r>
-        <w:t>/</w:t>
+        <w:t>Most data on the site are saved in a database in different models and get loaded up with PDO to the view.</w:t>
+      </w:r>
+    </w:p>
+    <w:p>
+      <w:pPr>
+        <w:ind w:right="440" w:firstLine="360"/>
+      </w:pPr>
+      <w:proofErr w:type="spellStart"/>
+      <w:r>
+        <w:t>JQuerry’s</w:t>
+      </w:r>
+      <w:proofErr w:type="spellEnd"/>
+      <w:r>
+        <w:t xml:space="preserve"> </w:t>
+      </w:r>
+      <w:proofErr w:type="gramStart"/>
+      <w:r>
+        <w:t>$.Load</w:t>
+      </w:r>
+      <w:proofErr w:type="gramEnd"/>
+      <w:r>
+        <w:t>() w</w:t>
+      </w:r>
+      <w:r>
+        <w:t>as</w:t>
+      </w:r>
+      <w:r>
+        <w:t xml:space="preserve"> use</w:t>
+      </w:r>
+      <w:r>
+        <w:t>d</w:t>
+      </w:r>
+      <w:r>
+        <w:t xml:space="preserve"> to load up each page</w:t>
+      </w:r>
+      <w:r>
+        <w:t>.</w:t>
       </w:r>
     </w:p>
     <w:p>
       <w:pPr>
         <w:ind w:left="360"/>
       </w:pPr>
-      <w:proofErr w:type="spellStart"/>
-      <w:r>
-        <w:t>JQuerry’s</w:t>
-      </w:r>
-      <w:proofErr w:type="spellEnd"/>
-      <w:r>
-        <w:t xml:space="preserve"> </w:t>
-      </w:r>
-      <w:proofErr w:type="gramStart"/>
-      <w:r>
-        <w:t>$.Load</w:t>
-      </w:r>
-      <w:proofErr w:type="gramEnd"/>
-      <w:r>
-        <w:t xml:space="preserve">() were </w:t>
-      </w:r>
-      <w:proofErr w:type="spellStart"/>
-      <w:r>
-        <w:t>use</w:t>
-      </w:r>
-      <w:proofErr w:type="spellEnd"/>
-      <w:r>
-        <w:t xml:space="preserve"> to load up each page</w:t>
-      </w:r>
-      <w:r>
-        <w:t>/</w:t>
+      <w:r>
+        <w:t xml:space="preserve">More control </w:t>
+      </w:r>
+      <w:r>
+        <w:t>API</w:t>
+      </w:r>
+      <w:r>
+        <w:t xml:space="preserve"> calls were created to allow the view to load more data from the models (database)</w:t>
+      </w:r>
+      <w:r>
+        <w:t>.</w:t>
       </w:r>
     </w:p>
     <w:p>
@@ -175,18 +193,7 @@
         <w:ind w:left="360"/>
       </w:pPr>
       <w:r>
-        <w:t xml:space="preserve">More control </w:t>
-      </w:r>
-      <w:proofErr w:type="spellStart"/>
-      <w:r>
-        <w:t>api</w:t>
-      </w:r>
-      <w:proofErr w:type="spellEnd"/>
-      <w:r>
-        <w:t xml:space="preserve"> calls were created to allow the view to load more data from the models (database)</w:t>
-      </w:r>
-      <w:r>
-        <w:t>/</w:t>
+        <w:t>More controls on the Light source.  Moving it around and changing colour and intensity.</w:t>
       </w:r>
     </w:p>
     <w:p>
@@ -194,31 +201,26 @@
         <w:ind w:left="360"/>
       </w:pPr>
       <w:r>
-        <w:t xml:space="preserve">More controls on the Light source.  Moving it around and changing colour and </w:t>
-      </w:r>
-      <w:proofErr w:type="gramStart"/>
-      <w:r>
-        <w:t>intensity.</w:t>
-      </w:r>
-      <w:r>
-        <w:t>/</w:t>
-      </w:r>
-      <w:proofErr w:type="gramEnd"/>
+        <w:t xml:space="preserve">Use of Typescript over </w:t>
+      </w:r>
+      <w:proofErr w:type="spellStart"/>
+      <w:r>
+        <w:t>Javascript</w:t>
+      </w:r>
+      <w:proofErr w:type="spellEnd"/>
+      <w:r>
+        <w:t>.</w:t>
+      </w:r>
     </w:p>
     <w:p>
       <w:pPr>
         <w:ind w:left="360"/>
       </w:pPr>
       <w:r>
-        <w:t xml:space="preserve">Use of Typescript over </w:t>
-      </w:r>
-      <w:proofErr w:type="spellStart"/>
-      <w:r>
-        <w:t>Javascript</w:t>
-      </w:r>
-      <w:proofErr w:type="spellEnd"/>
-      <w:r>
-        <w:t>/</w:t>
+        <w:t>Use of SCSS and SASS over CSS to override the colours of Bootstrap’s SCSS</w:t>
+      </w:r>
+      <w:r>
+        <w:t>.</w:t>
       </w:r>
     </w:p>
     <w:p>
@@ -226,9 +228,460 @@
         <w:ind w:left="360"/>
       </w:pPr>
       <w:r>
-        <w:t>Use of SCSS and SASS over CSS in order to override the colours of Bootstrap’s SCSS</w:t>
-      </w:r>
-    </w:p>
+        <w:t>Used fancy box on cards</w:t>
+      </w:r>
+      <w:r>
+        <w:t>.</w:t>
+      </w:r>
+    </w:p>
+    <w:p>
+      <w:pPr>
+        <w:ind w:left="360"/>
+      </w:pPr>
+      <w:r>
+        <w:t>Made Cinema4d Renders</w:t>
+      </w:r>
+      <w:r>
+        <w:t>.</w:t>
+      </w:r>
+    </w:p>
+    <w:p>
+      <w:pPr>
+        <w:ind w:left="360"/>
+      </w:pPr>
+    </w:p>
+    <w:p/>
+    <w:p>
+      <w:r>
+        <w:t>Statement of Originality</w:t>
+      </w:r>
+    </w:p>
+    <w:p>
+      <w:r>
+        <w:rPr>
+          <w:rFonts w:ascii="Lato" w:hAnsi="Lato"/>
+          <w:color w:val="0A3135"/>
+          <w:shd w:val="clear" w:color="auto" w:fill="FFFFFF"/>
+        </w:rPr>
+        <w:t xml:space="preserve">The statement of originality should be worded as follows: "These web pages are submitted as part requirement for the degree of </w:t>
+      </w:r>
+      <w:r>
+        <w:rPr>
+          <w:rFonts w:ascii="Lato" w:hAnsi="Lato"/>
+          <w:color w:val="0A3135"/>
+          <w:shd w:val="clear" w:color="auto" w:fill="FFFFFF"/>
+        </w:rPr>
+        <w:t>BSc Games and Multimedia Environments</w:t>
+      </w:r>
+      <w:r>
+        <w:rPr>
+          <w:rFonts w:ascii="Lato" w:hAnsi="Lato"/>
+          <w:color w:val="0A3135"/>
+          <w:shd w:val="clear" w:color="auto" w:fill="FFFFFF"/>
+        </w:rPr>
+        <w:t xml:space="preserve"> </w:t>
+      </w:r>
+      <w:r>
+        <w:rPr>
+          <w:rFonts w:ascii="Lato" w:hAnsi="Lato"/>
+          <w:color w:val="0A3135"/>
+          <w:shd w:val="clear" w:color="auto" w:fill="FFFFFF"/>
+        </w:rPr>
+        <w:t xml:space="preserve">at the University of Sussex.  They are the product of my own labour except </w:t>
+      </w:r>
+      <w:proofErr w:type="gramStart"/>
+      <w:r>
+        <w:rPr>
+          <w:rFonts w:ascii="Lato" w:hAnsi="Lato"/>
+          <w:color w:val="0A3135"/>
+          <w:shd w:val="clear" w:color="auto" w:fill="FFFFFF"/>
+        </w:rPr>
+        <w:t>where</w:t>
+      </w:r>
+      <w:proofErr w:type="gramEnd"/>
+      <w:r>
+        <w:rPr>
+          <w:rFonts w:ascii="Lato" w:hAnsi="Lato"/>
+          <w:color w:val="0A3135"/>
+          <w:shd w:val="clear" w:color="auto" w:fill="FFFFFF"/>
+        </w:rPr>
+        <w:t xml:space="preserve"> indicated in the web page content. These web pages or contents may be freely copied and distributed provided the source is acknowledged". </w:t>
+      </w:r>
+    </w:p>
+    <w:p>
+      <w:r>
+        <w:lastRenderedPageBreak/>
+        <w:t>Libraries</w:t>
+      </w:r>
+    </w:p>
+    <w:p>
+      <w:r>
+        <w:t>Bootstrap 4</w:t>
+      </w:r>
+    </w:p>
+    <w:p>
+      <w:r>
+        <w:t>X3dom</w:t>
+      </w:r>
+    </w:p>
+    <w:p>
+      <w:proofErr w:type="spellStart"/>
+      <w:r>
+        <w:t>jQuerry</w:t>
+      </w:r>
+      <w:proofErr w:type="spellEnd"/>
+    </w:p>
+    <w:p>
+      <w:proofErr w:type="spellStart"/>
+      <w:r>
+        <w:t>fancyBox</w:t>
+      </w:r>
+      <w:proofErr w:type="spellEnd"/>
+    </w:p>
+    <w:p/>
+    <w:p>
+      <w:r>
+        <w:t>References</w:t>
+      </w:r>
+    </w:p>
+    <w:sdt>
+      <w:sdtPr>
+        <w:rPr>
+          <w:color w:val="000000"/>
+        </w:rPr>
+        <w:tag w:val="MENDELEY_CITATION_v3_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"/>
+        <w:id w:val="-457031191"/>
+        <w:placeholder>
+          <w:docPart w:val="DefaultPlaceholder_-1854013440"/>
+        </w:placeholder>
+      </w:sdtPr>
+      <w:sdtContent>
+        <w:p>
+          <w:r>
+            <w:rPr>
+              <w:rFonts w:eastAsia="Times New Roman"/>
+              <w:color w:val="000000"/>
+            </w:rPr>
+            <w:t xml:space="preserve">(Lily Cartwright-Douglas, n.d., Anon, n.d.; </w:t>
+          </w:r>
+          <w:proofErr w:type="spellStart"/>
+          <w:r>
+            <w:rPr>
+              <w:rFonts w:eastAsia="Times New Roman"/>
+              <w:color w:val="000000"/>
+            </w:rPr>
+            <w:t>CokeConversations</w:t>
+          </w:r>
+          <w:proofErr w:type="spellEnd"/>
+          <w:r>
+            <w:rPr>
+              <w:rFonts w:eastAsia="Times New Roman"/>
+              <w:color w:val="000000"/>
+            </w:rPr>
+            <w:t>, n.d.; The Coca-Cola Company, n.d., n.d., n.d., n.d., n.d., n.d.)</w:t>
+          </w:r>
+        </w:p>
+      </w:sdtContent>
+    </w:sdt>
+    <w:sdt>
+      <w:sdtPr>
+        <w:tag w:val="MENDELEY_BIBLIOGRAPHY"/>
+        <w:id w:val="678321669"/>
+        <w:placeholder>
+          <w:docPart w:val="DefaultPlaceholder_-1854013440"/>
+        </w:placeholder>
+      </w:sdtPr>
+      <w:sdtContent>
+        <w:p>
+          <w:pPr>
+            <w:divId w:val="1537236823"/>
+            <w:rPr>
+              <w:rFonts w:eastAsia="Times New Roman"/>
+              <w:sz w:val="24"/>
+              <w:szCs w:val="24"/>
+            </w:rPr>
+          </w:pPr>
+          <w:r>
+            <w:rPr>
+              <w:rFonts w:eastAsia="Times New Roman"/>
+            </w:rPr>
+            <w:t xml:space="preserve">Anon (n.d.) </w:t>
+          </w:r>
+          <w:r>
+            <w:rPr>
+              <w:rFonts w:eastAsia="Times New Roman"/>
+              <w:i/>
+              <w:iCs/>
+            </w:rPr>
+            <w:t xml:space="preserve">The Evolution of the Coca-Cola Contour Bottle | </w:t>
+          </w:r>
+          <w:proofErr w:type="spellStart"/>
+          <w:r>
+            <w:rPr>
+              <w:rFonts w:eastAsia="Times New Roman"/>
+              <w:i/>
+              <w:iCs/>
+            </w:rPr>
+            <w:t>Dieline</w:t>
+          </w:r>
+          <w:proofErr w:type="spellEnd"/>
+          <w:r>
+            <w:rPr>
+              <w:rFonts w:eastAsia="Times New Roman"/>
+              <w:i/>
+              <w:iCs/>
+            </w:rPr>
+            <w:t xml:space="preserve"> - Design, Branding &amp; Packaging Inspiration</w:t>
+          </w:r>
+          <w:r>
+            <w:rPr>
+              <w:rFonts w:eastAsia="Times New Roman"/>
+            </w:rPr>
+            <w:t>. https://thedieline.com/blog/2009/11/17/the-evolution-of-the-coca-cola-contour-bottle.html? [Accessed: 17 April 2022].</w:t>
+          </w:r>
+        </w:p>
+        <w:p>
+          <w:pPr>
+            <w:divId w:val="1095322487"/>
+            <w:rPr>
+              <w:rFonts w:eastAsia="Times New Roman"/>
+            </w:rPr>
+          </w:pPr>
+          <w:proofErr w:type="spellStart"/>
+          <w:r>
+            <w:rPr>
+              <w:rFonts w:eastAsia="Times New Roman"/>
+            </w:rPr>
+            <w:t>CokeConversations</w:t>
+          </w:r>
+          <w:proofErr w:type="spellEnd"/>
+          <w:r>
+            <w:rPr>
+              <w:rFonts w:eastAsia="Times New Roman"/>
+            </w:rPr>
+            <w:t xml:space="preserve"> (n.d.) </w:t>
+          </w:r>
+          <w:r>
+            <w:rPr>
+              <w:rFonts w:eastAsia="Times New Roman"/>
+              <w:i/>
+              <w:iCs/>
+            </w:rPr>
+            <w:t>Animated History of Coca-Cola - YouTube</w:t>
+          </w:r>
+          <w:r>
+            <w:rPr>
+              <w:rFonts w:eastAsia="Times New Roman"/>
+            </w:rPr>
+            <w:t>. https://www.youtube.com/watch?v=Pdrr3ZxZUOc [Accessed: 12 May 2022].</w:t>
+          </w:r>
+        </w:p>
+        <w:p>
+          <w:pPr>
+            <w:divId w:val="978341276"/>
+            <w:rPr>
+              <w:rFonts w:eastAsia="Times New Roman"/>
+            </w:rPr>
+          </w:pPr>
+          <w:r>
+            <w:rPr>
+              <w:rFonts w:eastAsia="Times New Roman"/>
+            </w:rPr>
+            <w:t xml:space="preserve">Lily Cartwright-Douglas (n.d.) </w:t>
+          </w:r>
+          <w:r>
+            <w:rPr>
+              <w:rFonts w:eastAsia="Times New Roman"/>
+              <w:i/>
+              <w:iCs/>
+            </w:rPr>
+            <w:t>Brighton are missing out on the Coca-Cola truck - again.</w:t>
+          </w:r>
+          <w:r>
+            <w:rPr>
+              <w:rFonts w:eastAsia="Times New Roman"/>
+            </w:rPr>
+            <w:t xml:space="preserve"> https://thetab.com/uk/sussex/2017/11/23/brighto-23498 [Accessed: 17 April 2022].</w:t>
+          </w:r>
+        </w:p>
+        <w:p>
+          <w:pPr>
+            <w:divId w:val="1993676104"/>
+            <w:rPr>
+              <w:rFonts w:eastAsia="Times New Roman"/>
+            </w:rPr>
+          </w:pPr>
+          <w:r>
+            <w:rPr>
+              <w:rFonts w:eastAsia="Times New Roman"/>
+            </w:rPr>
+            <w:t xml:space="preserve">The Coca-Cola Company (n.d.) </w:t>
+          </w:r>
+          <w:r>
+            <w:rPr>
+              <w:rFonts w:eastAsia="Times New Roman"/>
+              <w:i/>
+              <w:iCs/>
+            </w:rPr>
+            <w:t>Coca-Cola Great Britain</w:t>
+          </w:r>
+          <w:r>
+            <w:rPr>
+              <w:rFonts w:eastAsia="Times New Roman"/>
+            </w:rPr>
+            <w:t>. https://www.coca-cola.co.uk/ [Accessed: 12 May 2022a].</w:t>
+          </w:r>
+        </w:p>
+        <w:p>
+          <w:pPr>
+            <w:divId w:val="1851018883"/>
+            <w:rPr>
+              <w:rFonts w:eastAsia="Times New Roman"/>
+            </w:rPr>
+          </w:pPr>
+          <w:r>
+            <w:rPr>
+              <w:rFonts w:eastAsia="Times New Roman"/>
+            </w:rPr>
+            <w:t xml:space="preserve">The Coca-Cola Company (n.d.) </w:t>
+          </w:r>
+          <w:r>
+            <w:rPr>
+              <w:rFonts w:eastAsia="Times New Roman"/>
+              <w:i/>
+              <w:iCs/>
+            </w:rPr>
+            <w:t>Coca-Cola History | Coca-Cola GB</w:t>
+          </w:r>
+          <w:r>
+            <w:rPr>
+              <w:rFonts w:eastAsia="Times New Roman"/>
+            </w:rPr>
+            <w:t>. https://www.coca-cola.co.uk/our-business/history [Accessed: 12 May 2022b].</w:t>
+          </w:r>
+        </w:p>
+        <w:p>
+          <w:pPr>
+            <w:divId w:val="550849017"/>
+            <w:rPr>
+              <w:rFonts w:eastAsia="Times New Roman"/>
+            </w:rPr>
+          </w:pPr>
+          <w:r>
+            <w:rPr>
+              <w:rFonts w:eastAsia="Times New Roman"/>
+            </w:rPr>
+            <w:t xml:space="preserve">The Coca-Cola Company (n.d.) </w:t>
+          </w:r>
+          <w:r>
+            <w:rPr>
+              <w:rFonts w:eastAsia="Times New Roman"/>
+              <w:i/>
+              <w:iCs/>
+            </w:rPr>
+            <w:t>Coca-Cola original taste | Nutrition Facts &amp; Ingredients | Coca-Cola GB</w:t>
+          </w:r>
+          <w:r>
+            <w:rPr>
+              <w:rFonts w:eastAsia="Times New Roman"/>
+            </w:rPr>
+            <w:t>. https://www.coca-cola.co.uk/brands/coca-cola-original-taste [Accessed: 13 May 2022c].</w:t>
+          </w:r>
+        </w:p>
+        <w:p>
+          <w:pPr>
+            <w:divId w:val="44334921"/>
+            <w:rPr>
+              <w:rFonts w:eastAsia="Times New Roman"/>
+            </w:rPr>
+          </w:pPr>
+          <w:r>
+            <w:rPr>
+              <w:rFonts w:eastAsia="Times New Roman"/>
+            </w:rPr>
+            <w:t xml:space="preserve">The Coca-Cola Company (n.d.) </w:t>
+          </w:r>
+          <w:r>
+            <w:rPr>
+              <w:rFonts w:eastAsia="Times New Roman"/>
+              <w:i/>
+              <w:iCs/>
+            </w:rPr>
+            <w:t>Fanta | Nutrition Facts &amp; Ingredients | Coca-Cola GB</w:t>
+          </w:r>
+          <w:r>
+            <w:rPr>
+              <w:rFonts w:eastAsia="Times New Roman"/>
+            </w:rPr>
+            <w:t>. https://www.coca-cola.co.uk/brands/fanta [Accessed: 13 May 2022d].</w:t>
+          </w:r>
+        </w:p>
+        <w:p>
+          <w:pPr>
+            <w:divId w:val="957177675"/>
+            <w:rPr>
+              <w:rFonts w:eastAsia="Times New Roman"/>
+            </w:rPr>
+          </w:pPr>
+          <w:r>
+            <w:rPr>
+              <w:rFonts w:eastAsia="Times New Roman"/>
+            </w:rPr>
+            <w:t xml:space="preserve">The Coca-Cola Company (n.d.) </w:t>
+          </w:r>
+          <w:r>
+            <w:rPr>
+              <w:rFonts w:eastAsia="Times New Roman"/>
+              <w:i/>
+              <w:iCs/>
+            </w:rPr>
+            <w:t>Meet Coca-Cola Intergalactic – the limited-edition flavour that’s out of this world</w:t>
+          </w:r>
+          <w:r>
+            <w:rPr>
+              <w:rFonts w:eastAsia="Times New Roman"/>
+            </w:rPr>
+            <w:t>. https://www.coca-cola.co.uk/marketing/launches-and-innovation/coca-cola-intergalactic-limited-edition [Accessed: 12 May 2022e].</w:t>
+          </w:r>
+        </w:p>
+        <w:p>
+          <w:pPr>
+            <w:divId w:val="1579434658"/>
+            <w:rPr>
+              <w:rFonts w:eastAsia="Times New Roman"/>
+            </w:rPr>
+          </w:pPr>
+          <w:r>
+            <w:rPr>
+              <w:rFonts w:eastAsia="Times New Roman"/>
+            </w:rPr>
+            <w:t xml:space="preserve">The Coca-Cola Company (n.d.) </w:t>
+          </w:r>
+          <w:r>
+            <w:rPr>
+              <w:rFonts w:eastAsia="Times New Roman"/>
+              <w:i/>
+              <w:iCs/>
+            </w:rPr>
+            <w:t>Sprite | Nutrition Facts &amp; Ingredients | Coca-Cola GB</w:t>
+          </w:r>
+          <w:r>
+            <w:rPr>
+              <w:rFonts w:eastAsia="Times New Roman"/>
+            </w:rPr>
+            <w:t>. https://www.coca-cola.co.uk/brands/sprite [Accessed: 13 May 2022f].</w:t>
+          </w:r>
+        </w:p>
+        <w:p>
+          <w:r>
+            <w:rPr>
+              <w:rFonts w:eastAsia="Times New Roman"/>
+            </w:rPr>
+            <w:t> </w:t>
+          </w:r>
+        </w:p>
+      </w:sdtContent>
+    </w:sdt>
     <w:sectPr>
       <w:pgSz w:w="11906" w:h="16838"/>
       <w:pgMar w:top="1440" w:right="1440" w:bottom="1440" w:left="1440" w:header="708" w:footer="708" w:gutter="0"/>
@@ -773,7 +1226,583 @@
       <w:contextualSpacing/>
     </w:pPr>
   </w:style>
+  <w:style w:type="character" w:styleId="PlaceholderText">
+    <w:name w:val="Placeholder Text"/>
+    <w:basedOn w:val="DefaultParagraphFont"/>
+    <w:uiPriority w:val="99"/>
+    <w:semiHidden/>
+    <w:rsid w:val="001E681D"/>
+    <w:rPr>
+      <w:color w:val="808080"/>
+    </w:rPr>
+  </w:style>
 </w:styles>
+</file>
+
+<file path=word/glossary/document.xml><?xml version="1.0" encoding="utf-8"?>
+<w:glossaryDocument xmlns:wpc="http://schemas.microsoft.com/office/word/2010/wordprocessingCanvas" xmlns:cx="http://schemas.microsoft.com/office/drawing/2014/chartex" xmlns:cx1="http://schemas.microsoft.com/office/drawing/2015/9/8/chartex" xmlns:cx2="http://schemas.microsoft.com/office/drawing/2015/10/21/chartex" xmlns:cx3="http://schemas.microsoft.com/office/drawing/2016/5/9/chartex" xmlns:cx4="http://schemas.microsoft.com/office/drawing/2016/5/10/chartex" xmlns:cx5="http://schemas.microsoft.com/office/drawing/2016/5/11/chartex" xmlns:cx6="http://schemas.microsoft.com/office/drawing/2016/5/12/chartex" xmlns:cx7="http://schemas.microsoft.com/office/drawing/2016/5/13/chartex" xmlns:cx8="http://schemas.microsoft.com/office/drawing/2016/5/14/chartex" xmlns:mc="http://schemas.openxmlformats.org/markup-compatibility/2006" xmlns:aink="http://schemas.microsoft.com/office/drawing/2016/ink" xmlns:am3d="http://schemas.microsoft.com/office/drawing/2017/model3d" xmlns:o="urn:schemas-microsoft-com:office:office" xmlns:oel="http://schemas.microsoft.com/office/2019/extlst" xmlns:r="http://schemas.openxmlformats.org/officeDocument/2006/relationships" xmlns:m="http://schemas.openxmlformats.org/officeDocument/2006/math" xmlns:v="urn:schemas-microsoft-com:vml" xmlns:wp14="http://schemas.microsoft.com/office/word/2010/wordprocessingDrawing" xmlns:wp="http://schemas.openxmlformats.org/drawingml/2006/wordprocessingDrawing" xmlns:w10="urn:schemas-microsoft-com:office:word" xmlns:w="http://schemas.openxmlformats.org/wordprocessingml/2006/main" xmlns:w14="http://schemas.microsoft.com/office/word/2010/wordml" xmlns:w15="http://schemas.microsoft.com/office/word/2012/wordml" xmlns:w16cex="http://schemas.microsoft.com/office/word/2018/wordml/cex" xmlns:w16cid="http://schemas.microsoft.com/office/word/2016/wordml/cid" xmlns:w16="http://schemas.microsoft.com/office/word/2018/wordml" xmlns:w16sdtdh="http://schemas.microsoft.com/office/word/2020/wordml/sdtdatahash" xmlns:w16se="http://schemas.microsoft.com/office/word/2015/wordml/symex" xmlns:wpg="http://schemas.microsoft.com/office/word/2010/wordprocessingGroup" xmlns:wpi="http://schemas.microsoft.com/office/word/2010/wordprocessingInk" xmlns:wne="http://schemas.microsoft.com/office/word/2006/wordml" xmlns:wps="http://schemas.microsoft.com/office/word/2010/wordprocessingShape" mc:Ignorable="w14 w15 w16se w16cid w16 w16cex w16sdtdh wp14">
+  <w:docParts>
+    <w:docPart>
+      <w:docPartPr>
+        <w:name w:val="DefaultPlaceholder_-1854013440"/>
+        <w:category>
+          <w:name w:val="General"/>
+          <w:gallery w:val="placeholder"/>
+        </w:category>
+        <w:types>
+          <w:type w:val="bbPlcHdr"/>
+        </w:types>
+        <w:behaviors>
+          <w:behavior w:val="content"/>
+        </w:behaviors>
+        <w:guid w:val="{53D9171C-66D2-4E76-8B89-35E5CA13B024}"/>
+      </w:docPartPr>
+      <w:docPartBody>
+        <w:p>
+          <w:r>
+            <w:rPr>
+              <w:rStyle w:val="PlaceholderText"/>
+            </w:rPr>
+            <w:t>Click or tap here to enter text.</w:t>
+          </w:r>
+        </w:p>
+      </w:docPartBody>
+    </w:docPart>
+  </w:docParts>
+</w:glossaryDocument>
+</file>
+
+<file path=word/glossary/fontTable.xml><?xml version="1.0" encoding="utf-8"?>
+<w:fonts xmlns:mc="http://schemas.openxmlformats.org/markup-compatibility/2006" xmlns:r="http://schemas.openxmlformats.org/officeDocument/2006/relationships" xmlns:w="http://schemas.openxmlformats.org/wordprocessingml/2006/main" xmlns:w14="http://schemas.microsoft.com/office/word/2010/wordml" xmlns:w15="http://schemas.microsoft.com/office/word/2012/wordml" xmlns:w16cex="http://schemas.microsoft.com/office/word/2018/wordml/cex" xmlns:w16cid="http://schemas.microsoft.com/office/word/2016/wordml/cid" xmlns:w16="http://schemas.microsoft.com/office/word/2018/wordml" xmlns:w16sdtdh="http://schemas.microsoft.com/office/word/2020/wordml/sdtdatahash" xmlns:w16se="http://schemas.microsoft.com/office/word/2015/wordml/symex" mc:Ignorable="w14 w15 w16se w16cid w16 w16cex w16sdtdh">
+  <w:font w:name="Times New Roman">
+    <w:panose1 w:val="02020603050405020304"/>
+    <w:charset w:val="00"/>
+    <w:family w:val="roman"/>
+    <w:pitch w:val="variable"/>
+    <w:sig w:usb0="E0002EFF" w:usb1="C000785B" w:usb2="00000009" w:usb3="00000000" w:csb0="000001FF" w:csb1="00000000"/>
+  </w:font>
+  <w:font w:name="Calibri">
+    <w:panose1 w:val="020F0502020204030204"/>
+    <w:charset w:val="00"/>
+    <w:family w:val="swiss"/>
+    <w:pitch w:val="variable"/>
+    <w:sig w:usb0="E4002EFF" w:usb1="C000247B" w:usb2="00000009" w:usb3="00000000" w:csb0="000001FF" w:csb1="00000000"/>
+  </w:font>
+  <w:font w:name="Yu Mincho">
+    <w:altName w:val="游明朝"/>
+    <w:panose1 w:val="02020400000000000000"/>
+    <w:charset w:val="80"/>
+    <w:family w:val="roman"/>
+    <w:pitch w:val="variable"/>
+    <w:sig w:usb0="800002E7" w:usb1="2AC7FCFF" w:usb2="00000012" w:usb3="00000000" w:csb0="0002009F" w:csb1="00000000"/>
+  </w:font>
+  <w:font w:name="Lato">
+    <w:charset w:val="00"/>
+    <w:family w:val="swiss"/>
+    <w:pitch w:val="variable"/>
+    <w:sig w:usb0="E10002FF" w:usb1="5000ECFF" w:usb2="00000021" w:usb3="00000000" w:csb0="0000019F" w:csb1="00000000"/>
+  </w:font>
+  <w:font w:name="Yu Gothic Light">
+    <w:altName w:val="游ゴシック Light"/>
+    <w:panose1 w:val="020B0300000000000000"/>
+    <w:charset w:val="80"/>
+    <w:family w:val="swiss"/>
+    <w:pitch w:val="variable"/>
+    <w:sig w:usb0="E00002FF" w:usb1="2AC7FDFF" w:usb2="00000016" w:usb3="00000000" w:csb0="0002009F" w:csb1="00000000"/>
+  </w:font>
+  <w:font w:name="Calibri Light">
+    <w:panose1 w:val="020F0302020204030204"/>
+    <w:charset w:val="00"/>
+    <w:family w:val="swiss"/>
+    <w:pitch w:val="variable"/>
+    <w:sig w:usb0="E4002EFF" w:usb1="C000247B" w:usb2="00000009" w:usb3="00000000" w:csb0="000001FF" w:csb1="00000000"/>
+  </w:font>
+</w:fonts>
+</file>
+
+<file path=word/glossary/settings.xml><?xml version="1.0" encoding="utf-8"?>
+<w:settings xmlns:mc="http://schemas.openxmlformats.org/markup-compatibility/2006" xmlns:o="urn:schemas-microsoft-com:office:office" xmlns:r="http://schemas.openxmlformats.org/officeDocument/2006/relationships" xmlns:m="http://schemas.openxmlformats.org/officeDocument/2006/math" xmlns:v="urn:schemas-microsoft-com:vml" xmlns:w10="urn:schemas-microsoft-com:office:word" xmlns:w="http://schemas.openxmlformats.org/wordprocessingml/2006/main" xmlns:w14="http://schemas.microsoft.com/office/word/2010/wordml" xmlns:w15="http://schemas.microsoft.com/office/word/2012/wordml" xmlns:w16cex="http://schemas.microsoft.com/office/word/2018/wordml/cex" xmlns:w16cid="http://schemas.microsoft.com/office/word/2016/wordml/cid" xmlns:w16="http://schemas.microsoft.com/office/word/2018/wordml" xmlns:w16sdtdh="http://schemas.microsoft.com/office/word/2020/wordml/sdtdatahash" xmlns:w16se="http://schemas.microsoft.com/office/word/2015/wordml/symex" xmlns:sl="http://schemas.openxmlformats.org/schemaLibrary/2006/main" mc:Ignorable="w14 w15 w16se w16cid w16 w16cex w16sdtdh">
+  <w:view w:val="normal"/>
+  <w:defaultTabStop w:val="720"/>
+  <w:characterSpacingControl w:val="doNotCompress"/>
+  <w:compat>
+    <w:useFELayout/>
+    <w:compatSetting w:name="compatibilityMode" w:uri="http://schemas.microsoft.com/office/word" w:val="15"/>
+    <w:compatSetting w:name="overrideTableStyleFontSizeAndJustification" w:uri="http://schemas.microsoft.com/office/word" w:val="1"/>
+    <w:compatSetting w:name="enableOpenTypeFeatures" w:uri="http://schemas.microsoft.com/office/word" w:val="1"/>
+    <w:compatSetting w:name="doNotFlipMirrorIndents" w:uri="http://schemas.microsoft.com/office/word" w:val="1"/>
+    <w:compatSetting w:name="differentiateMultirowTableHeaders" w:uri="http://schemas.microsoft.com/office/word" w:val="1"/>
+    <w:compatSetting w:name="useWord2013TrackBottomHyphenation" w:uri="http://schemas.microsoft.com/office/word" w:val="0"/>
+  </w:compat>
+  <w:rsids>
+    <w:rsidRoot w:val="009764FF"/>
+    <w:rsid w:val="009764FF"/>
+  </w:rsids>
+  <m:mathPr>
+    <m:mathFont m:val="Cambria Math"/>
+    <m:brkBin m:val="before"/>
+    <m:brkBinSub m:val="--"/>
+    <m:smallFrac m:val="0"/>
+    <m:dispDef/>
+    <m:lMargin m:val="0"/>
+    <m:rMargin m:val="0"/>
+    <m:defJc m:val="centerGroup"/>
+    <m:wrapIndent m:val="1440"/>
+    <m:intLim m:val="subSup"/>
+    <m:naryLim m:val="undOvr"/>
+  </m:mathPr>
+  <w:themeFontLang w:val="en-GB" w:eastAsia="ja-JP"/>
+  <w:clrSchemeMapping w:bg1="light1" w:t1="dark1" w:bg2="light2" w:t2="dark2" w:accent1="accent1" w:accent2="accent2" w:accent3="accent3" w:accent4="accent4" w:accent5="accent5" w:accent6="accent6" w:hyperlink="hyperlink" w:followedHyperlink="followedHyperlink"/>
+  <w:decimalSymbol w:val="."/>
+  <w:listSeparator w:val=","/>
+  <w15:chartTrackingRefBased/>
+</w:settings>
+</file>
+
+<file path=word/glossary/styles.xml><?xml version="1.0" encoding="utf-8"?>
+<w:styles xmlns:mc="http://schemas.openxmlformats.org/markup-compatibility/2006" xmlns:r="http://schemas.openxmlformats.org/officeDocument/2006/relationships" xmlns:w="http://schemas.openxmlformats.org/wordprocessingml/2006/main" xmlns:w14="http://schemas.microsoft.com/office/word/2010/wordml" xmlns:w15="http://schemas.microsoft.com/office/word/2012/wordml" xmlns:w16cex="http://schemas.microsoft.com/office/word/2018/wordml/cex" xmlns:w16cid="http://schemas.microsoft.com/office/word/2016/wordml/cid" xmlns:w16="http://schemas.microsoft.com/office/word/2018/wordml" xmlns:w16sdtdh="http://schemas.microsoft.com/office/word/2020/wordml/sdtdatahash" xmlns:w16se="http://schemas.microsoft.com/office/word/2015/wordml/symex" mc:Ignorable="w14 w15 w16se w16cid w16 w16cex w16sdtdh">
+  <w:docDefaults>
+    <w:rPrDefault>
+      <w:rPr>
+        <w:rFonts w:asciiTheme="minorHAnsi" w:eastAsiaTheme="minorEastAsia" w:hAnsiTheme="minorHAnsi" w:cstheme="minorBidi"/>
+        <w:sz w:val="22"/>
+        <w:szCs w:val="22"/>
+        <w:lang w:val="en-GB" w:eastAsia="ja-JP" w:bidi="ar-SA"/>
+      </w:rPr>
+    </w:rPrDefault>
+    <w:pPrDefault>
+      <w:pPr>
+        <w:spacing w:after="160" w:line="259" w:lineRule="auto"/>
+      </w:pPr>
+    </w:pPrDefault>
+  </w:docDefaults>
+  <w:latentStyles w:defLockedState="0" w:defUIPriority="99" w:defSemiHidden="0" w:defUnhideWhenUsed="0" w:defQFormat="0" w:count="376">
+    <w:lsdException w:name="Normal" w:uiPriority="0" w:qFormat="1"/>
+    <w:lsdException w:name="heading 1" w:uiPriority="9" w:qFormat="1"/>
+    <w:lsdException w:name="heading 2" w:semiHidden="1" w:uiPriority="9" w:unhideWhenUsed="1" w:qFormat="1"/>
+    <w:lsdException w:name="heading 3" w:semiHidden="1" w:uiPriority="9" w:unhideWhenUsed="1" w:qFormat="1"/>
+    <w:lsdException w:name="heading 4" w:semiHidden="1" w:uiPriority="9" w:unhideWhenUsed="1" w:qFormat="1"/>
+    <w:lsdException w:name="heading 5" w:semiHidden="1" w:uiPriority="9" w:unhideWhenUsed="1" w:qFormat="1"/>
+    <w:lsdException w:name="heading 6" w:semiHidden="1" w:uiPriority="9" w:unhideWhenUsed="1" w:qFormat="1"/>
+    <w:lsdException w:name="heading 7" w:semiHidden="1" w:uiPriority="9" w:unhideWhenUsed="1" w:qFormat="1"/>
+    <w:lsdException w:name="heading 8" w:semiHidden="1" w:uiPriority="9" w:unhideWhenUsed="1" w:qFormat="1"/>
+    <w:lsdException w:name="heading 9" w:semiHidden="1" w:uiPriority="9" w:unhideWhenUsed="1" w:qFormat="1"/>
+    <w:lsdException w:name="index 1" w:semiHidden="1" w:unhideWhenUsed="1"/>
+    <w:lsdException w:name="index 2" w:semiHidden="1" w:unhideWhenUsed="1"/>
+    <w:lsdException w:name="index 3" w:semiHidden="1" w:unhideWhenUsed="1"/>
+    <w:lsdException w:name="index 4" w:semiHidden="1" w:unhideWhenUsed="1"/>
+    <w:lsdException w:name="index 5" w:semiHidden="1" w:unhideWhenUsed="1"/>
+    <w:lsdException w:name="index 6" w:semiHidden="1" w:unhideWhenUsed="1"/>
+    <w:lsdException w:name="index 7" w:semiHidden="1" w:unhideWhenUsed="1"/>
+    <w:lsdException w:name="index 8" w:semiHidden="1" w:unhideWhenUsed="1"/>
+    <w:lsdException w:name="index 9" w:semiHidden="1" w:unhideWhenUsed="1"/>
+    <w:lsdException w:name="toc 1" w:semiHidden="1" w:uiPriority="39" w:unhideWhenUsed="1"/>
+    <w:lsdException w:name="toc 2" w:semiHidden="1" w:uiPriority="39" w:unhideWhenUsed="1"/>
+    <w:lsdException w:name="toc 3" w:semiHidden="1" w:uiPriority="39" w:unhideWhenUsed="1"/>
+    <w:lsdException w:name="toc 4" w:semiHidden="1" w:uiPriority="39" w:unhideWhenUsed="1"/>
+    <w:lsdException w:name="toc 5" w:semiHidden="1" w:uiPriority="39" w:unhideWhenUsed="1"/>
+    <w:lsdException w:name="toc 6" w:semiHidden="1" w:uiPriority="39" w:unhideWhenUsed="1"/>
+    <w:lsdException w:name="toc 7" w:semiHidden="1" w:uiPriority="39" w:unhideWhenUsed="1"/>
+    <w:lsdException w:name="toc 8" w:semiHidden="1" w:uiPriority="39" w:unhideWhenUsed="1"/>
+    <w:lsdException w:name="toc 9" w:semiHidden="1" w:uiPriority="39" w:unhideWhenUsed="1"/>
+    <w:lsdException w:name="Normal Indent" w:semiHidden="1" w:unhideWhenUsed="1"/>
+    <w:lsdException w:name="footnote text" w:semiHidden="1" w:unhideWhenUsed="1"/>
+    <w:lsdException w:name="annotation text" w:semiHidden="1" w:unhideWhenUsed="1"/>
+    <w:lsdException w:name="header" w:semiHidden="1" w:unhideWhenUsed="1"/>
+    <w:lsdException w:name="footer" w:semiHidden="1" w:unhideWhenUsed="1"/>
+    <w:lsdException w:name="index heading" w:semiHidden="1" w:unhideWhenUsed="1"/>
+    <w:lsdException w:name="caption" w:semiHidden="1" w:uiPriority="35" w:unhideWhenUsed="1" w:qFormat="1"/>
+    <w:lsdException w:name="table of figures" w:semiHidden="1" w:unhideWhenUsed="1"/>
+    <w:lsdException w:name="envelope address" w:semiHidden="1" w:unhideWhenUsed="1"/>
+    <w:lsdException w:name="envelope return" w:semiHidden="1" w:unhideWhenUsed="1"/>
+    <w:lsdException w:name="footnote reference" w:semiHidden="1" w:unhideWhenUsed="1"/>
+    <w:lsdException w:name="annotation reference" w:semiHidden="1" w:unhideWhenUsed="1"/>
+    <w:lsdException w:name="line number" w:semiHidden="1" w:unhideWhenUsed="1"/>
+    <w:lsdException w:name="page number" w:semiHidden="1" w:unhideWhenUsed="1"/>
+    <w:lsdException w:name="endnote reference" w:semiHidden="1" w:unhideWhenUsed="1"/>
+    <w:lsdException w:name="endnote text" w:semiHidden="1" w:unhideWhenUsed="1"/>
+    <w:lsdException w:name="table of authorities" w:semiHidden="1" w:unhideWhenUsed="1"/>
+    <w:lsdException w:name="macro" w:semiHidden="1" w:unhideWhenUsed="1"/>
+    <w:lsdException w:name="toa heading" w:semiHidden="1" w:unhideWhenUsed="1"/>
+    <w:lsdException w:name="List" w:semiHidden="1" w:unhideWhenUsed="1"/>
+    <w:lsdException w:name="List Bullet" w:semiHidden="1" w:unhideWhenUsed="1"/>
+    <w:lsdException w:name="List Number" w:semiHidden="1" w:unhideWhenUsed="1"/>
+    <w:lsdException w:name="List 2" w:semiHidden="1" w:unhideWhenUsed="1"/>
+    <w:lsdException w:name="List 3" w:semiHidden="1" w:unhideWhenUsed="1"/>
+    <w:lsdException w:name="List 4" w:semiHidden="1" w:unhideWhenUsed="1"/>
+    <w:lsdException w:name="List 5" w:semiHidden="1" w:unhideWhenUsed="1"/>
+    <w:lsdException w:name="List Bullet 2" w:semiHidden="1" w:unhideWhenUsed="1"/>
+    <w:lsdException w:name="List Bullet 3" w:semiHidden="1" w:unhideWhenUsed="1"/>
+    <w:lsdException w:name="List Bullet 4" w:semiHidden="1" w:unhideWhenUsed="1"/>
+    <w:lsdException w:name="List Bullet 5" w:semiHidden="1" w:unhideWhenUsed="1"/>
+    <w:lsdException w:name="List Number 2" w:semiHidden="1" w:unhideWhenUsed="1"/>
+    <w:lsdException w:name="List Number 3" w:semiHidden="1" w:unhideWhenUsed="1"/>
+    <w:lsdException w:name="List Number 4" w:semiHidden="1" w:unhideWhenUsed="1"/>
+    <w:lsdException w:name="List Number 5" w:semiHidden="1" w:unhideWhenUsed="1"/>
+    <w:lsdException w:name="Title" w:uiPriority="10" w:qFormat="1"/>
+    <w:lsdException w:name="Closing" w:semiHidden="1" w:unhideWhenUsed="1"/>
+    <w:lsdException w:name="Signature" w:semiHidden="1" w:unhideWhenUsed="1"/>
+    <w:lsdException w:name="Default Paragraph Font" w:semiHidden="1" w:uiPriority="1" w:unhideWhenUsed="1"/>
+    <w:lsdException w:name="Body Text" w:semiHidden="1" w:unhideWhenUsed="1"/>
+    <w:lsdException w:name="Body Text Indent" w:semiHidden="1" w:unhideWhenUsed="1"/>
+    <w:lsdException w:name="List Continue" w:semiHidden="1" w:unhideWhenUsed="1"/>
+    <w:lsdException w:name="List Continue 2" w:semiHidden="1" w:unhideWhenUsed="1"/>
+    <w:lsdException w:name="List Continue 3" w:semiHidden="1" w:unhideWhenUsed="1"/>
+    <w:lsdException w:name="List Continue 4" w:semiHidden="1" w:unhideWhenUsed="1"/>
+    <w:lsdException w:name="List Continue 5" w:semiHidden="1" w:unhideWhenUsed="1"/>
+    <w:lsdException w:name="Message Header" w:semiHidden="1" w:unhideWhenUsed="1"/>
+    <w:lsdException w:name="Subtitle" w:uiPriority="11" w:qFormat="1"/>
+    <w:lsdException w:name="Salutation" w:semiHidden="1" w:unhideWhenUsed="1"/>
+    <w:lsdException w:name="Date" w:semiHidden="1" w:unhideWhenUsed="1"/>
+    <w:lsdException w:name="Body Text First Indent" w:semiHidden="1" w:unhideWhenUsed="1"/>
+    <w:lsdException w:name="Body Text First Indent 2" w:semiHidden="1" w:unhideWhenUsed="1"/>
+    <w:lsdException w:name="Note Heading" w:semiHidden="1" w:unhideWhenUsed="1"/>
+    <w:lsdException w:name="Body Text 2" w:semiHidden="1" w:unhideWhenUsed="1"/>
+    <w:lsdException w:name="Body Text 3" w:semiHidden="1" w:unhideWhenUsed="1"/>
+    <w:lsdException w:name="Body Text Indent 2" w:semiHidden="1" w:unhideWhenUsed="1"/>
+    <w:lsdException w:name="Body Text Indent 3" w:semiHidden="1" w:unhideWhenUsed="1"/>
+    <w:lsdException w:name="Block Text" w:semiHidden="1" w:unhideWhenUsed="1"/>
+    <w:lsdException w:name="Hyperlink" w:semiHidden="1" w:unhideWhenUsed="1"/>
+    <w:lsdException w:name="FollowedHyperlink" w:semiHidden="1" w:unhideWhenUsed="1"/>
+    <w:lsdException w:name="Strong" w:uiPriority="22" w:qFormat="1"/>
+    <w:lsdException w:name="Emphasis" w:uiPriority="20" w:qFormat="1"/>
+    <w:lsdException w:name="Document Map" w:semiHidden="1" w:unhideWhenUsed="1"/>
+    <w:lsdException w:name="Plain Text" w:semiHidden="1" w:unhideWhenUsed="1"/>
+    <w:lsdException w:name="E-mail Signature" w:semiHidden="1" w:unhideWhenUsed="1"/>
+    <w:lsdException w:name="HTML Top of Form" w:semiHidden="1" w:unhideWhenUsed="1"/>
+    <w:lsdException w:name="HTML Bottom of Form" w:semiHidden="1" w:unhideWhenUsed="1"/>
+    <w:lsdException w:name="Normal (Web)" w:semiHidden="1" w:unhideWhenUsed="1"/>
+    <w:lsdException w:name="HTML Acronym" w:semiHidden="1" w:unhideWhenUsed="1"/>
+    <w:lsdException w:name="HTML Address" w:semiHidden="1" w:unhideWhenUsed="1"/>
+    <w:lsdException w:name="HTML Cite" w:semiHidden="1" w:unhideWhenUsed="1"/>
+    <w:lsdException w:name="HTML Code" w:semiHidden="1" w:unhideWhenUsed="1"/>
+    <w:lsdException w:name="HTML Definition" w:semiHidden="1" w:unhideWhenUsed="1"/>
+    <w:lsdException w:name="HTML Keyboard" w:semiHidden="1" w:unhideWhenUsed="1"/>
+    <w:lsdException w:name="HTML Preformatted" w:semiHidden="1" w:unhideWhenUsed="1"/>
+    <w:lsdException w:name="HTML Sample" w:semiHidden="1" w:unhideWhenUsed="1"/>
+    <w:lsdException w:name="HTML Typewriter" w:semiHidden="1" w:unhideWhenUsed="1"/>
+    <w:lsdException w:name="HTML Variable" w:semiHidden="1" w:unhideWhenUsed="1"/>
+    <w:lsdException w:name="Normal Table" w:semiHidden="1" w:unhideWhenUsed="1"/>
+    <w:lsdException w:name="annotation subject" w:semiHidden="1" w:unhideWhenUsed="1"/>
+    <w:lsdException w:name="No List" w:semiHidden="1" w:unhideWhenUsed="1"/>
+    <w:lsdException w:name="Outline List 1" w:semiHidden="1" w:unhideWhenUsed="1"/>
+    <w:lsdException w:name="Outline List 2" w:semiHidden="1" w:unhideWhenUsed="1"/>
+    <w:lsdException w:name="Outline List 3" w:semiHidden="1" w:unhideWhenUsed="1"/>
+    <w:lsdException w:name="Table Simple 1" w:semiHidden="1" w:unhideWhenUsed="1"/>
+    <w:lsdException w:name="Table Simple 2" w:semiHidden="1" w:unhideWhenUsed="1"/>
+    <w:lsdException w:name="Table Simple 3" w:semiHidden="1" w:unhideWhenUsed="1"/>
+    <w:lsdException w:name="Table Classic 1" w:semiHidden="1" w:unhideWhenUsed="1"/>
+    <w:lsdException w:name="Table Classic 2" w:semiHidden="1" w:unhideWhenUsed="1"/>
+    <w:lsdException w:name="Table Classic 3" w:semiHidden="1" w:unhideWhenUsed="1"/>
+    <w:lsdException w:name="Table Classic 4" w:semiHidden="1" w:unhideWhenUsed="1"/>
+    <w:lsdException w:name="Table Colorful 1" w:semiHidden="1" w:unhideWhenUsed="1"/>
+    <w:lsdException w:name="Table Colorful 2" w:semiHidden="1" w:unhideWhenUsed="1"/>
+    <w:lsdException w:name="Table Colorful 3" w:semiHidden="1" w:unhideWhenUsed="1"/>
+    <w:lsdException w:name="Table Columns 1" w:semiHidden="1" w:unhideWhenUsed="1"/>
+    <w:lsdException w:name="Table Columns 2" w:semiHidden="1" w:unhideWhenUsed="1"/>
+    <w:lsdException w:name="Table Columns 3" w:semiHidden="1" w:unhideWhenUsed="1"/>
+    <w:lsdException w:name="Table Columns 4" w:semiHidden="1" w:unhideWhenUsed="1"/>
+    <w:lsdException w:name="Table Columns 5" w:semiHidden="1" w:unhideWhenUsed="1"/>
+    <w:lsdException w:name="Table Grid 1" w:semiHidden="1" w:unhideWhenUsed="1"/>
+    <w:lsdException w:name="Table Grid 2" w:semiHidden="1" w:unhideWhenUsed="1"/>
+    <w:lsdException w:name="Table Grid 3" w:semiHidden="1" w:unhideWhenUsed="1"/>
+    <w:lsdException w:name="Table Grid 4" w:semiHidden="1" w:unhideWhenUsed="1"/>
+    <w:lsdException w:name="Table Grid 5" w:semiHidden="1" w:unhideWhenUsed="1"/>
+    <w:lsdException w:name="Table Grid 6" w:semiHidden="1" w:unhideWhenUsed="1"/>
+    <w:lsdException w:name="Table Grid 7" w:semiHidden="1" w:unhideWhenUsed="1"/>
+    <w:lsdException w:name="Table Grid 8" w:semiHidden="1" w:unhideWhenUsed="1"/>
+    <w:lsdException w:name="Table List 1" w:semiHidden="1" w:unhideWhenUsed="1"/>
+    <w:lsdException w:name="Table List 2" w:semiHidden="1" w:unhideWhenUsed="1"/>
+    <w:lsdException w:name="Table List 3" w:semiHidden="1" w:unhideWhenUsed="1"/>
+    <w:lsdException w:name="Table List 4" w:semiHidden="1" w:unhideWhenUsed="1"/>
+    <w:lsdException w:name="Table List 5" w:semiHidden="1" w:unhideWhenUsed="1"/>
+    <w:lsdException w:name="Table List 6" w:semiHidden="1" w:unhideWhenUsed="1"/>
+    <w:lsdException w:name="Table List 7" w:semiHidden="1" w:unhideWhenUsed="1"/>
+    <w:lsdException w:name="Table List 8" w:semiHidden="1" w:unhideWhenUsed="1"/>
+    <w:lsdException w:name="Table 3D effects 1" w:semiHidden="1" w:unhideWhenUsed="1"/>
+    <w:lsdException w:name="Table 3D effects 2" w:semiHidden="1" w:unhideWhenUsed="1"/>
+    <w:lsdException w:name="Table 3D effects 3" w:semiHidden="1" w:unhideWhenUsed="1"/>
+    <w:lsdException w:name="Table Contemporary" w:semiHidden="1" w:unhideWhenUsed="1"/>
+    <w:lsdException w:name="Table Elegant" w:semiHidden="1" w:unhideWhenUsed="1"/>
+    <w:lsdException w:name="Table Professional" w:semiHidden="1" w:unhideWhenUsed="1"/>
+    <w:lsdException w:name="Table Subtle 1" w:semiHidden="1" w:unhideWhenUsed="1"/>
+    <w:lsdException w:name="Table Subtle 2" w:semiHidden="1" w:unhideWhenUsed="1"/>
+    <w:lsdException w:name="Table Web 1" w:semiHidden="1" w:unhideWhenUsed="1"/>
+    <w:lsdException w:name="Table Web 2" w:semiHidden="1" w:unhideWhenUsed="1"/>
+    <w:lsdException w:name="Table Web 3" w:semiHidden="1" w:unhideWhenUsed="1"/>
+    <w:lsdException w:name="Balloon Text" w:semiHidden="1" w:unhideWhenUsed="1"/>
+    <w:lsdException w:name="Table Grid" w:uiPriority="39"/>
+    <w:lsdException w:name="Table Theme" w:semiHidden="1" w:unhideWhenUsed="1"/>
+    <w:lsdException w:name="Placeholder Text" w:semiHidden="1"/>
+    <w:lsdException w:name="No Spacing" w:uiPriority="1" w:qFormat="1"/>
+    <w:lsdException w:name="Light Shading" w:uiPriority="60"/>
+    <w:lsdException w:name="Light List" w:uiPriority="61"/>
+    <w:lsdException w:name="Light Grid" w:uiPriority="62"/>
+    <w:lsdException w:name="Medium Shading 1" w:uiPriority="63"/>
+    <w:lsdException w:name="Medium Shading 2" w:uiPriority="64"/>
+    <w:lsdException w:name="Medium List 1" w:uiPriority="65"/>
+    <w:lsdException w:name="Medium List 2" w:uiPriority="66"/>
+    <w:lsdException w:name="Medium Grid 1" w:uiPriority="67"/>
+    <w:lsdException w:name="Medium Grid 2" w:uiPriority="68"/>
+    <w:lsdException w:name="Medium Grid 3" w:uiPriority="69"/>
+    <w:lsdException w:name="Dark List" w:uiPriority="70"/>
+    <w:lsdException w:name="Colorful Shading" w:uiPriority="71"/>
+    <w:lsdException w:name="Colorful List" w:uiPriority="72"/>
+    <w:lsdException w:name="Colorful Grid" w:uiPriority="73"/>
+    <w:lsdException w:name="Light Shading Accent 1" w:uiPriority="60"/>
+    <w:lsdException w:name="Light List Accent 1" w:uiPriority="61"/>
+    <w:lsdException w:name="Light Grid Accent 1" w:uiPriority="62"/>
+    <w:lsdException w:name="Medium Shading 1 Accent 1" w:uiPriority="63"/>
+    <w:lsdException w:name="Medium Shading 2 Accent 1" w:uiPriority="64"/>
+    <w:lsdException w:name="Medium List 1 Accent 1" w:uiPriority="65"/>
+    <w:lsdException w:name="Revision" w:semiHidden="1"/>
+    <w:lsdException w:name="List Paragraph" w:uiPriority="34" w:qFormat="1"/>
+    <w:lsdException w:name="Quote" w:uiPriority="29" w:qFormat="1"/>
+    <w:lsdException w:name="Intense Quote" w:uiPriority="30" w:qFormat="1"/>
+    <w:lsdException w:name="Medium List 2 Accent 1" w:uiPriority="66"/>
+    <w:lsdException w:name="Medium Grid 1 Accent 1" w:uiPriority="67"/>
+    <w:lsdException w:name="Medium Grid 2 Accent 1" w:uiPriority="68"/>
+    <w:lsdException w:name="Medium Grid 3 Accent 1" w:uiPriority="69"/>
+    <w:lsdException w:name="Dark List Accent 1" w:uiPriority="70"/>
+    <w:lsdException w:name="Colorful Shading Accent 1" w:uiPriority="71"/>
+    <w:lsdException w:name="Colorful List Accent 1" w:uiPriority="72"/>
+    <w:lsdException w:name="Colorful Grid Accent 1" w:uiPriority="73"/>
+    <w:lsdException w:name="Light Shading Accent 2" w:uiPriority="60"/>
+    <w:lsdException w:name="Light List Accent 2" w:uiPriority="61"/>
+    <w:lsdException w:name="Light Grid Accent 2" w:uiPriority="62"/>
+    <w:lsdException w:name="Medium Shading 1 Accent 2" w:uiPriority="63"/>
+    <w:lsdException w:name="Medium Shading 2 Accent 2" w:uiPriority="64"/>
+    <w:lsdException w:name="Medium List 1 Accent 2" w:uiPriority="65"/>
+    <w:lsdException w:name="Medium List 2 Accent 2" w:uiPriority="66"/>
+    <w:lsdException w:name="Medium Grid 1 Accent 2" w:uiPriority="67"/>
+    <w:lsdException w:name="Medium Grid 2 Accent 2" w:uiPriority="68"/>
+    <w:lsdException w:name="Medium Grid 3 Accent 2" w:uiPriority="69"/>
+    <w:lsdException w:name="Dark List Accent 2" w:uiPriority="70"/>
+    <w:lsdException w:name="Colorful Shading Accent 2" w:uiPriority="71"/>
+    <w:lsdException w:name="Colorful List Accent 2" w:uiPriority="72"/>
+    <w:lsdException w:name="Colorful Grid Accent 2" w:uiPriority="73"/>
+    <w:lsdException w:name="Light Shading Accent 3" w:uiPriority="60"/>
+    <w:lsdException w:name="Light List Accent 3" w:uiPriority="61"/>
+    <w:lsdException w:name="Light Grid Accent 3" w:uiPriority="62"/>
+    <w:lsdException w:name="Medium Shading 1 Accent 3" w:uiPriority="63"/>
+    <w:lsdException w:name="Medium Shading 2 Accent 3" w:uiPriority="64"/>
+    <w:lsdException w:name="Medium List 1 Accent 3" w:uiPriority="65"/>
+    <w:lsdException w:name="Medium List 2 Accent 3" w:uiPriority="66"/>
+    <w:lsdException w:name="Medium Grid 1 Accent 3" w:uiPriority="67"/>
+    <w:lsdException w:name="Medium Grid 2 Accent 3" w:uiPriority="68"/>
+    <w:lsdException w:name="Medium Grid 3 Accent 3" w:uiPriority="69"/>
+    <w:lsdException w:name="Dark List Accent 3" w:uiPriority="70"/>
+    <w:lsdException w:name="Colorful Shading Accent 3" w:uiPriority="71"/>
+    <w:lsdException w:name="Colorful List Accent 3" w:uiPriority="72"/>
+    <w:lsdException w:name="Colorful Grid Accent 3" w:uiPriority="73"/>
+    <w:lsdException w:name="Light Shading Accent 4" w:uiPriority="60"/>
+    <w:lsdException w:name="Light List Accent 4" w:uiPriority="61"/>
+    <w:lsdException w:name="Light Grid Accent 4" w:uiPriority="62"/>
+    <w:lsdException w:name="Medium Shading 1 Accent 4" w:uiPriority="63"/>
+    <w:lsdException w:name="Medium Shading 2 Accent 4" w:uiPriority="64"/>
+    <w:lsdException w:name="Medium List 1 Accent 4" w:uiPriority="65"/>
+    <w:lsdException w:name="Medium List 2 Accent 4" w:uiPriority="66"/>
+    <w:lsdException w:name="Medium Grid 1 Accent 4" w:uiPriority="67"/>
+    <w:lsdException w:name="Medium Grid 2 Accent 4" w:uiPriority="68"/>
+    <w:lsdException w:name="Medium Grid 3 Accent 4" w:uiPriority="69"/>
+    <w:lsdException w:name="Dark List Accent 4" w:uiPriority="70"/>
+    <w:lsdException w:name="Colorful Shading Accent 4" w:uiPriority="71"/>
+    <w:lsdException w:name="Colorful List Accent 4" w:uiPriority="72"/>
+    <w:lsdException w:name="Colorful Grid Accent 4" w:uiPriority="73"/>
+    <w:lsdException w:name="Light Shading Accent 5" w:uiPriority="60"/>
+    <w:lsdException w:name="Light List Accent 5" w:uiPriority="61"/>
+    <w:lsdException w:name="Light Grid Accent 5" w:uiPriority="62"/>
+    <w:lsdException w:name="Medium Shading 1 Accent 5" w:uiPriority="63"/>
+    <w:lsdException w:name="Medium Shading 2 Accent 5" w:uiPriority="64"/>
+    <w:lsdException w:name="Medium List 1 Accent 5" w:uiPriority="65"/>
+    <w:lsdException w:name="Medium List 2 Accent 5" w:uiPriority="66"/>
+    <w:lsdException w:name="Medium Grid 1 Accent 5" w:uiPriority="67"/>
+    <w:lsdException w:name="Medium Grid 2 Accent 5" w:uiPriority="68"/>
+    <w:lsdException w:name="Medium Grid 3 Accent 5" w:uiPriority="69"/>
+    <w:lsdException w:name="Dark List Accent 5" w:uiPriority="70"/>
+    <w:lsdException w:name="Colorful Shading Accent 5" w:uiPriority="71"/>
+    <w:lsdException w:name="Colorful List Accent 5" w:uiPriority="72"/>
+    <w:lsdException w:name="Colorful Grid Accent 5" w:uiPriority="73"/>
+    <w:lsdException w:name="Light Shading Accent 6" w:uiPriority="60"/>
+    <w:lsdException w:name="Light List Accent 6" w:uiPriority="61"/>
+    <w:lsdException w:name="Light Grid Accent 6" w:uiPriority="62"/>
+    <w:lsdException w:name="Medium Shading 1 Accent 6" w:uiPriority="63"/>
+    <w:lsdException w:name="Medium Shading 2 Accent 6" w:uiPriority="64"/>
+    <w:lsdException w:name="Medium List 1 Accent 6" w:uiPriority="65"/>
+    <w:lsdException w:name="Medium List 2 Accent 6" w:uiPriority="66"/>
+    <w:lsdException w:name="Medium Grid 1 Accent 6" w:uiPriority="67"/>
+    <w:lsdException w:name="Medium Grid 2 Accent 6" w:uiPriority="68"/>
+    <w:lsdException w:name="Medium Grid 3 Accent 6" w:uiPriority="69"/>
+    <w:lsdException w:name="Dark List Accent 6" w:uiPriority="70"/>
+    <w:lsdException w:name="Colorful Shading Accent 6" w:uiPriority="71"/>
+    <w:lsdException w:name="Colorful List Accent 6" w:uiPriority="72"/>
+    <w:lsdException w:name="Colorful Grid Accent 6" w:uiPriority="73"/>
+    <w:lsdException w:name="Subtle Emphasis" w:uiPriority="19" w:qFormat="1"/>
+    <w:lsdException w:name="Intense Emphasis" w:uiPriority="21" w:qFormat="1"/>
+    <w:lsdException w:name="Subtle Reference" w:uiPriority="31" w:qFormat="1"/>
+    <w:lsdException w:name="Intense Reference" w:uiPriority="32" w:qFormat="1"/>
+    <w:lsdException w:name="Book Title" w:uiPriority="33" w:qFormat="1"/>
+    <w:lsdException w:name="Bibliography" w:semiHidden="1" w:uiPriority="37" w:unhideWhenUsed="1"/>
+    <w:lsdException w:name="TOC Heading" w:semiHidden="1" w:uiPriority="39" w:unhideWhenUsed="1" w:qFormat="1"/>
+    <w:lsdException w:name="Plain Table 1" w:uiPriority="41"/>
+    <w:lsdException w:name="Plain Table 2" w:uiPriority="42"/>
+    <w:lsdException w:name="Plain Table 3" w:uiPriority="43"/>
+    <w:lsdException w:name="Plain Table 4" w:uiPriority="44"/>
+    <w:lsdException w:name="Plain Table 5" w:uiPriority="45"/>
+    <w:lsdException w:name="Grid Table Light" w:uiPriority="40"/>
+    <w:lsdException w:name="Grid Table 1 Light" w:uiPriority="46"/>
+    <w:lsdException w:name="Grid Table 2" w:uiPriority="47"/>
+    <w:lsdException w:name="Grid Table 3" w:uiPriority="48"/>
+    <w:lsdException w:name="Grid Table 4" w:uiPriority="49"/>
+    <w:lsdException w:name="Grid Table 5 Dark" w:uiPriority="50"/>
+    <w:lsdException w:name="Grid Table 6 Colorful" w:uiPriority="51"/>
+    <w:lsdException w:name="Grid Table 7 Colorful" w:uiPriority="52"/>
+    <w:lsdException w:name="Grid Table 1 Light Accent 1" w:uiPriority="46"/>
+    <w:lsdException w:name="Grid Table 2 Accent 1" w:uiPriority="47"/>
+    <w:lsdException w:name="Grid Table 3 Accent 1" w:uiPriority="48"/>
+    <w:lsdException w:name="Grid Table 4 Accent 1" w:uiPriority="49"/>
+    <w:lsdException w:name="Grid Table 5 Dark Accent 1" w:uiPriority="50"/>
+    <w:lsdException w:name="Grid Table 6 Colorful Accent 1" w:uiPriority="51"/>
+    <w:lsdException w:name="Grid Table 7 Colorful Accent 1" w:uiPriority="52"/>
+    <w:lsdException w:name="Grid Table 1 Light Accent 2" w:uiPriority="46"/>
+    <w:lsdException w:name="Grid Table 2 Accent 2" w:uiPriority="47"/>
+    <w:lsdException w:name="Grid Table 3 Accent 2" w:uiPriority="48"/>
+    <w:lsdException w:name="Grid Table 4 Accent 2" w:uiPriority="49"/>
+    <w:lsdException w:name="Grid Table 5 Dark Accent 2" w:uiPriority="50"/>
+    <w:lsdException w:name="Grid Table 6 Colorful Accent 2" w:uiPriority="51"/>
+    <w:lsdException w:name="Grid Table 7 Colorful Accent 2" w:uiPriority="52"/>
+    <w:lsdException w:name="Grid Table 1 Light Accent 3" w:uiPriority="46"/>
+    <w:lsdException w:name="Grid Table 2 Accent 3" w:uiPriority="47"/>
+    <w:lsdException w:name="Grid Table 3 Accent 3" w:uiPriority="48"/>
+    <w:lsdException w:name="Grid Table 4 Accent 3" w:uiPriority="49"/>
+    <w:lsdException w:name="Grid Table 5 Dark Accent 3" w:uiPriority="50"/>
+    <w:lsdException w:name="Grid Table 6 Colorful Accent 3" w:uiPriority="51"/>
+    <w:lsdException w:name="Grid Table 7 Colorful Accent 3" w:uiPriority="52"/>
+    <w:lsdException w:name="Grid Table 1 Light Accent 4" w:uiPriority="46"/>
+    <w:lsdException w:name="Grid Table 2 Accent 4" w:uiPriority="47"/>
+    <w:lsdException w:name="Grid Table 3 Accent 4" w:uiPriority="48"/>
+    <w:lsdException w:name="Grid Table 4 Accent 4" w:uiPriority="49"/>
+    <w:lsdException w:name="Grid Table 5 Dark Accent 4" w:uiPriority="50"/>
+    <w:lsdException w:name="Grid Table 6 Colorful Accent 4" w:uiPriority="51"/>
+    <w:lsdException w:name="Grid Table 7 Colorful Accent 4" w:uiPriority="52"/>
+    <w:lsdException w:name="Grid Table 1 Light Accent 5" w:uiPriority="46"/>
+    <w:lsdException w:name="Grid Table 2 Accent 5" w:uiPriority="47"/>
+    <w:lsdException w:name="Grid Table 3 Accent 5" w:uiPriority="48"/>
+    <w:lsdException w:name="Grid Table 4 Accent 5" w:uiPriority="49"/>
+    <w:lsdException w:name="Grid Table 5 Dark Accent 5" w:uiPriority="50"/>
+    <w:lsdException w:name="Grid Table 6 Colorful Accent 5" w:uiPriority="51"/>
+    <w:lsdException w:name="Grid Table 7 Colorful Accent 5" w:uiPriority="52"/>
+    <w:lsdException w:name="Grid Table 1 Light Accent 6" w:uiPriority="46"/>
+    <w:lsdException w:name="Grid Table 2 Accent 6" w:uiPriority="47"/>
+    <w:lsdException w:name="Grid Table 3 Accent 6" w:uiPriority="48"/>
+    <w:lsdException w:name="Grid Table 4 Accent 6" w:uiPriority="49"/>
+    <w:lsdException w:name="Grid Table 5 Dark Accent 6" w:uiPriority="50"/>
+    <w:lsdException w:name="Grid Table 6 Colorful Accent 6" w:uiPriority="51"/>
+    <w:lsdException w:name="Grid Table 7 Colorful Accent 6" w:uiPriority="52"/>
+    <w:lsdException w:name="List Table 1 Light" w:uiPriority="46"/>
+    <w:lsdException w:name="List Table 2" w:uiPriority="47"/>
+    <w:lsdException w:name="List Table 3" w:uiPriority="48"/>
+    <w:lsdException w:name="List Table 4" w:uiPriority="49"/>
+    <w:lsdException w:name="List Table 5 Dark" w:uiPriority="50"/>
+    <w:lsdException w:name="List Table 6 Colorful" w:uiPriority="51"/>
+    <w:lsdException w:name="List Table 7 Colorful" w:uiPriority="52"/>
+    <w:lsdException w:name="List Table 1 Light Accent 1" w:uiPriority="46"/>
+    <w:lsdException w:name="List Table 2 Accent 1" w:uiPriority="47"/>
+    <w:lsdException w:name="List Table 3 Accent 1" w:uiPriority="48"/>
+    <w:lsdException w:name="List Table 4 Accent 1" w:uiPriority="49"/>
+    <w:lsdException w:name="List Table 5 Dark Accent 1" w:uiPriority="50"/>
+    <w:lsdException w:name="List Table 6 Colorful Accent 1" w:uiPriority="51"/>
+    <w:lsdException w:name="List Table 7 Colorful Accent 1" w:uiPriority="52"/>
+    <w:lsdException w:name="List Table 1 Light Accent 2" w:uiPriority="46"/>
+    <w:lsdException w:name="List Table 2 Accent 2" w:uiPriority="47"/>
+    <w:lsdException w:name="List Table 3 Accent 2" w:uiPriority="48"/>
+    <w:lsdException w:name="List Table 4 Accent 2" w:uiPriority="49"/>
+    <w:lsdException w:name="List Table 5 Dark Accent 2" w:uiPriority="50"/>
+    <w:lsdException w:name="List Table 6 Colorful Accent 2" w:uiPriority="51"/>
+    <w:lsdException w:name="List Table 7 Colorful Accent 2" w:uiPriority="52"/>
+    <w:lsdException w:name="List Table 1 Light Accent 3" w:uiPriority="46"/>
+    <w:lsdException w:name="List Table 2 Accent 3" w:uiPriority="47"/>
+    <w:lsdException w:name="List Table 3 Accent 3" w:uiPriority="48"/>
+    <w:lsdException w:name="List Table 4 Accent 3" w:uiPriority="49"/>
+    <w:lsdException w:name="List Table 5 Dark Accent 3" w:uiPriority="50"/>
+    <w:lsdException w:name="List Table 6 Colorful Accent 3" w:uiPriority="51"/>
+    <w:lsdException w:name="List Table 7 Colorful Accent 3" w:uiPriority="52"/>
+    <w:lsdException w:name="List Table 1 Light Accent 4" w:uiPriority="46"/>
+    <w:lsdException w:name="List Table 2 Accent 4" w:uiPriority="47"/>
+    <w:lsdException w:name="List Table 3 Accent 4" w:uiPriority="48"/>
+    <w:lsdException w:name="List Table 4 Accent 4" w:uiPriority="49"/>
+    <w:lsdException w:name="List Table 5 Dark Accent 4" w:uiPriority="50"/>
+    <w:lsdException w:name="List Table 6 Colorful Accent 4" w:uiPriority="51"/>
+    <w:lsdException w:name="List Table 7 Colorful Accent 4" w:uiPriority="52"/>
+    <w:lsdException w:name="List Table 1 Light Accent 5" w:uiPriority="46"/>
+    <w:lsdException w:name="List Table 2 Accent 5" w:uiPriority="47"/>
+    <w:lsdException w:name="List Table 3 Accent 5" w:uiPriority="48"/>
+    <w:lsdException w:name="List Table 4 Accent 5" w:uiPriority="49"/>
+    <w:lsdException w:name="List Table 5 Dark Accent 5" w:uiPriority="50"/>
+    <w:lsdException w:name="List Table 6 Colorful Accent 5" w:uiPriority="51"/>
+    <w:lsdException w:name="List Table 7 Colorful Accent 5" w:uiPriority="52"/>
+    <w:lsdException w:name="List Table 1 Light Accent 6" w:uiPriority="46"/>
+    <w:lsdException w:name="List Table 2 Accent 6" w:uiPriority="47"/>
+    <w:lsdException w:name="List Table 3 Accent 6" w:uiPriority="48"/>
+    <w:lsdException w:name="List Table 4 Accent 6" w:uiPriority="49"/>
+    <w:lsdException w:name="List Table 5 Dark Accent 6" w:uiPriority="50"/>
+    <w:lsdException w:name="List Table 6 Colorful Accent 6" w:uiPriority="51"/>
+    <w:lsdException w:name="List Table 7 Colorful Accent 6" w:uiPriority="52"/>
+    <w:lsdException w:name="Mention" w:semiHidden="1" w:unhideWhenUsed="1"/>
+    <w:lsdException w:name="Smart Hyperlink" w:semiHidden="1" w:unhideWhenUsed="1"/>
+    <w:lsdException w:name="Hashtag" w:semiHidden="1" w:unhideWhenUsed="1"/>
+    <w:lsdException w:name="Unresolved Mention" w:semiHidden="1" w:unhideWhenUsed="1"/>
+    <w:lsdException w:name="Smart Link" w:semiHidden="1" w:unhideWhenUsed="1"/>
+  </w:latentStyles>
+  <w:style w:type="paragraph" w:default="1" w:styleId="Normal">
+    <w:name w:val="Normal"/>
+    <w:qFormat/>
+  </w:style>
+  <w:style w:type="character" w:default="1" w:styleId="DefaultParagraphFont">
+    <w:name w:val="Default Paragraph Font"/>
+    <w:uiPriority w:val="1"/>
+    <w:semiHidden/>
+    <w:unhideWhenUsed/>
+  </w:style>
+  <w:style w:type="table" w:default="1" w:styleId="TableNormal">
+    <w:name w:val="Normal Table"/>
+    <w:uiPriority w:val="99"/>
+    <w:semiHidden/>
+    <w:unhideWhenUsed/>
+    <w:tblPr>
+      <w:tblInd w:w="0" w:type="dxa"/>
+      <w:tblCellMar>
+        <w:top w:w="0" w:type="dxa"/>
+        <w:left w:w="108" w:type="dxa"/>
+        <w:bottom w:w="0" w:type="dxa"/>
+        <w:right w:w="108" w:type="dxa"/>
+      </w:tblCellMar>
+    </w:tblPr>
+  </w:style>
+  <w:style w:type="numbering" w:default="1" w:styleId="NoList">
+    <w:name w:val="No List"/>
+    <w:uiPriority w:val="99"/>
+    <w:semiHidden/>
+    <w:unhideWhenUsed/>
+  </w:style>
+  <w:style w:type="character" w:styleId="PlaceholderText">
+    <w:name w:val="Placeholder Text"/>
+    <w:basedOn w:val="DefaultParagraphFont"/>
+    <w:uiPriority w:val="99"/>
+    <w:semiHidden/>
+    <w:rsid w:val="009764FF"/>
+    <w:rPr>
+      <w:color w:val="808080"/>
+    </w:rPr>
+  </w:style>
+</w:styles>
+</file>
+
+<file path=word/glossary/webSettings.xml><?xml version="1.0" encoding="utf-8"?>
+<w:webSettings xmlns:mc="http://schemas.openxmlformats.org/markup-compatibility/2006" xmlns:r="http://schemas.openxmlformats.org/officeDocument/2006/relationships" xmlns:w="http://schemas.openxmlformats.org/wordprocessingml/2006/main" xmlns:w14="http://schemas.microsoft.com/office/word/2010/wordml" xmlns:w15="http://schemas.microsoft.com/office/word/2012/wordml" xmlns:w16cex="http://schemas.microsoft.com/office/word/2018/wordml/cex" xmlns:w16cid="http://schemas.microsoft.com/office/word/2016/wordml/cid" xmlns:w16="http://schemas.microsoft.com/office/word/2018/wordml" xmlns:w16sdtdh="http://schemas.microsoft.com/office/word/2020/wordml/sdtdatahash" xmlns:w16se="http://schemas.microsoft.com/office/word/2015/wordml/symex" mc:Ignorable="w14 w15 w16se w16cid w16 w16cex w16sdtdh">
+  <w:optimizeForBrowser/>
+  <w:allowPNG/>
+</w:webSettings>
 </file>
 
 <file path=word/theme/theme1.xml><?xml version="1.0" encoding="utf-8"?>
@@ -1069,4 +2098,39 @@
     </a:ext>
   </a:extLst>
 </a:theme>
+</file>
+
+<file path=word/webextensions/taskpanes.xml><?xml version="1.0" encoding="utf-8"?>
+<wetp:taskpanes xmlns:wetp="http://schemas.microsoft.com/office/webextensions/taskpanes/2010/11">
+  <wetp:taskpane dockstate="right" visibility="0" width="438" row="2">
+    <wetp:webextensionref xmlns:r="http://schemas.openxmlformats.org/officeDocument/2006/relationships" r:id="rId1"/>
+  </wetp:taskpane>
+</wetp:taskpanes>
+</file>
+
+<file path=word/webextensions/webextension1.xml><?xml version="1.0" encoding="utf-8"?>
+<we:webextension xmlns:we="http://schemas.microsoft.com/office/webextensions/webextension/2010/11" id="{FFD80267-A906-4BA0-A1FD-292D8EB80B7B}">
+  <we:reference id="wa104382081" version="1.46.0.0" store="en-US" storeType="OMEX"/>
+  <we:alternateReferences>
+    <we:reference id="wa104382081" version="1.46.0.0" store="" storeType="OMEX"/>
+  </we:alternateReferences>
+  <we:properties>
+    <we:property name="MENDELEY_CITATIONS" value="[{&quot;citationID&quot;:&quot;MENDELEY_CITATION_8d5be985-a0e3-418b-aaf1-6806ec6a948e&quot;,&quot;properties&quot;:{&quot;noteIndex&quot;:0},&quot;isEdited&quot;:false,&quot;manualOverride&quot;:{&quot;isManuallyOverridden&quot;:false,&quot;citeprocText&quot;:&quot;(Lily Cartwright-Douglas, n.d., Anon, n.d.; CokeConversations, n.d.; The Coca-Cola Company, n.d., n.d., n.d., n.d., n.d., n.d.)&quot;,&quot;manualOverrideText&quot;:&quot;&quot;},&quot;citationTag&quot;:&quot;MENDELEY_CITATION_v3_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&quot;,&quot;citationItems&quot;:[{&quot;id&quot;:&quot;e576683d-cd91-3a85-b86f-2302f8d017ab&quot;,&quot;itemData&quot;:{&quot;type&quot;:&quot;webpage&quot;,&quot;id&quot;:&quot;e576683d-cd91-3a85-b86f-2302f8d017ab&quot;,&quot;title&quot;:&quot;Brighton are missing out on the Coca-Cola truck - again.&quot;,&quot;author&quot;:[{&quot;family&quot;:&quot;Lily Cartwright-Douglas&quot;,&quot;given&quot;:&quot;&quot;,&quot;parse-names&quot;:false,&quot;dropping-particle&quot;:&quot;&quot;,&quot;non-dropping-particle&quot;:&quot;&quot;}],&quot;accessed&quot;:{&quot;date-parts&quot;:[[2022,4,17]]},&quot;URL&quot;:&quot;https://thetab.com/uk/sussex/2017/11/23/brighto-23498&quot;},&quot;isTemporary&quot;:false},{&quot;id&quot;:&quot;a689f572-82ad-3a48-a58e-e392988a0665&quot;,&quot;itemData&quot;:{&quot;type&quot;:&quot;webpage&quot;,&quot;id&quot;:&quot;a689f572-82ad-3a48-a58e-e392988a0665&quot;,&quot;title&quot;:&quot;The Evolution of the Coca-Cola Contour Bottle | Dieline - Design, Branding &amp; Packaging Inspiration&quot;,&quot;accessed&quot;:{&quot;date-parts&quot;:[[2022,4,17]]},&quot;URL&quot;:&quot;https://thedieline.com/blog/2009/11/17/the-evolution-of-the-coca-cola-contour-bottle.html?&quot;,&quot;container-title-short&quot;:&quot;&quot;},&quot;isTemporary&quot;:false},{&quot;id&quot;:&quot;3e1bb728-ee62-3f21-96df-7f745d827577&quot;,&quot;itemData&quot;:{&quot;type&quot;:&quot;webpage&quot;,&quot;id&quot;:&quot;3e1bb728-ee62-3f21-96df-7f745d827577&quot;,&quot;title&quot;:&quot;Animated History of Coca-Cola - YouTube&quot;,&quot;author&quot;:[{&quot;family&quot;:&quot;CokeConversations&quot;,&quot;given&quot;:&quot;&quot;,&quot;parse-names&quot;:false,&quot;dropping-particle&quot;:&quot;&quot;,&quot;non-dropping-particle&quot;:&quot;&quot;}],&quot;accessed&quot;:{&quot;date-parts&quot;:[[2022,5,12]]},&quot;URL&quot;:&quot;https://www.youtube.com/watch?v=Pdrr3ZxZUOc&quot;},&quot;isTemporary&quot;:false},{&quot;id&quot;:&quot;916286f5-fb3f-3076-8789-2175294f444e&quot;,&quot;itemData&quot;:{&quot;type&quot;:&quot;webpage&quot;,&quot;id&quot;:&quot;916286f5-fb3f-3076-8789-2175294f444e&quot;,&quot;title&quot;:&quot;Meet Coca-Cola Intergalactic – the limited-edition flavour that’s out of this world&quot;,&quot;author&quot;:[{&quot;family&quot;:&quot;The Coca-Cola Company&quot;,&quot;given&quot;:&quot;&quot;,&quot;parse-names&quot;:false,&quot;dropping-particle&quot;:&quot;&quot;,&quot;non-dropping-particle&quot;:&quot;&quot;}],&quot;accessed&quot;:{&quot;date-parts&quot;:[[2022,5,12]]},&quot;URL&quot;:&quot;https://www.coca-cola.co.uk/marketing/launches-and-innovation/coca-cola-intergalactic-limited-edition&quot;},&quot;isTemporary&quot;:false},{&quot;id&quot;:&quot;fd741e1d-271d-3a6f-961c-e18179d1fd96&quot;,&quot;itemData&quot;:{&quot;type&quot;:&quot;webpage&quot;,&quot;id&quot;:&quot;fd741e1d-271d-3a6f-961c-e18179d1fd96&quot;,&quot;title&quot;:&quot;Coca-Cola History | Coca-Cola GB&quot;,&quot;author&quot;:[{&quot;family&quot;:&quot;The Coca-Cola Company&quot;,&quot;given&quot;:&quot;&quot;,&quot;parse-names&quot;:false,&quot;dropping-particle&quot;:&quot;&quot;,&quot;non-dropping-particle&quot;:&quot;&quot;}],&quot;accessed&quot;:{&quot;date-parts&quot;:[[2022,5,12]]},&quot;URL&quot;:&quot;https://www.coca-cola.co.uk/our-business/history&quot;},&quot;isTemporary&quot;:false},{&quot;id&quot;:&quot;b657c00c-2b04-3ed1-a402-30a68c76bc14&quot;,&quot;itemData&quot;:{&quot;type&quot;:&quot;webpage&quot;,&quot;id&quot;:&quot;b657c00c-2b04-3ed1-a402-30a68c76bc14&quot;,&quot;title&quot;:&quot;Coca-Cola Great Britain&quot;,&quot;author&quot;:[{&quot;family&quot;:&quot;The Coca-Cola Company&quot;,&quot;given&quot;:&quot;&quot;,&quot;parse-names&quot;:false,&quot;dropping-particle&quot;:&quot;&quot;,&quot;non-dropping-particle&quot;:&quot;&quot;}],&quot;accessed&quot;:{&quot;date-parts&quot;:[[2022,5,12]]},&quot;URL&quot;:&quot;https://www.coca-cola.co.uk/&quot;},&quot;isTemporary&quot;:false},{&quot;id&quot;:&quot;f0126468-42d7-32fa-a5e7-a6a2ed559bf4&quot;,&quot;itemData&quot;:{&quot;type&quot;:&quot;webpage&quot;,&quot;id&quot;:&quot;f0126468-42d7-32fa-a5e7-a6a2ed559bf4&quot;,&quot;title&quot;:&quot;Coca-Cola original taste | Nutrition Facts &amp; Ingredients | Coca-Cola GB&quot;,&quot;author&quot;:[{&quot;family&quot;:&quot;The Coca-Cola Company&quot;,&quot;given&quot;:&quot;&quot;,&quot;parse-names&quot;:false,&quot;dropping-particle&quot;:&quot;&quot;,&quot;non-dropping-particle&quot;:&quot;&quot;}],&quot;accessed&quot;:{&quot;date-parts&quot;:[[2022,5,13]]},&quot;URL&quot;:&quot;https://www.coca-cola.co.uk/brands/coca-cola-original-taste&quot;},&quot;isTemporary&quot;:false},{&quot;id&quot;:&quot;65dfb54a-7b20-38b8-bcbc-aabaf3792d21&quot;,&quot;itemData&quot;:{&quot;type&quot;:&quot;webpage&quot;,&quot;id&quot;:&quot;65dfb54a-7b20-38b8-bcbc-aabaf3792d21&quot;,&quot;title&quot;:&quot;Sprite | Nutrition Facts &amp; Ingredients | Coca-Cola GB&quot;,&quot;author&quot;:[{&quot;family&quot;:&quot;The Coca-Cola Company&quot;,&quot;given&quot;:&quot;&quot;,&quot;parse-names&quot;:false,&quot;dropping-particle&quot;:&quot;&quot;,&quot;non-dropping-particle&quot;:&quot;&quot;}],&quot;accessed&quot;:{&quot;date-parts&quot;:[[2022,5,13]]},&quot;URL&quot;:&quot;https://www.coca-cola.co.uk/brands/sprite&quot;},&quot;isTemporary&quot;:false},{&quot;id&quot;:&quot;c22189ff-73f1-36ff-bb67-109b99beb285&quot;,&quot;itemData&quot;:{&quot;type&quot;:&quot;webpage&quot;,&quot;id&quot;:&quot;c22189ff-73f1-36ff-bb67-109b99beb285&quot;,&quot;title&quot;:&quot;Fanta | Nutrition Facts &amp; Ingredients | Coca-Cola GB&quot;,&quot;author&quot;:[{&quot;family&quot;:&quot;The Coca-Cola Company&quot;,&quot;given&quot;:&quot;&quot;,&quot;parse-names&quot;:false,&quot;dropping-particle&quot;:&quot;&quot;,&quot;non-dropping-particle&quot;:&quot;&quot;}],&quot;accessed&quot;:{&quot;date-parts&quot;:[[2022,5,13]]},&quot;URL&quot;:&quot;https://www.coca-cola.co.uk/brands/fanta&quot;},&quot;isTemporary&quot;:false}]}]"/>
+    <we:property name="MENDELEY_CITATIONS_STYLE" value="{&quot;id&quot;:&quot;https://www.zotero.org/styles/harvard-imperial-college-london&quot;,&quot;title&quot;:&quot;Imperial College London - Harvard&quot;,&quot;format&quot;:&quot;author-date&quot;}"/>
+  </we:properties>
+  <we:bindings/>
+  <we:snapshot xmlns:r="http://schemas.openxmlformats.org/officeDocument/2006/relationships"/>
+</we:webextension>
+</file>
+
+<file path=customXml/item1.xml><?xml version="1.0" encoding="utf-8"?>
+<b:Sources xmlns:b="http://schemas.openxmlformats.org/officeDocument/2006/bibliography" xmlns="http://schemas.openxmlformats.org/officeDocument/2006/bibliography" SelectedStyle="\APASixthEditionOfficeOnline.xsl" StyleName="APA" Version="6"/>
+</file>
+
+<file path=customXml/itemProps1.xml><?xml version="1.0" encoding="utf-8"?>
+<ds:datastoreItem xmlns:ds="http://schemas.openxmlformats.org/officeDocument/2006/customXml" ds:itemID="{C47C7738-47EA-456B-8F2E-1FE94F45ECB3}">
+  <ds:schemaRefs>
+    <ds:schemaRef ds:uri="http://schemas.openxmlformats.org/officeDocument/2006/bibliography"/>
+  </ds:schemaRefs>
+</ds:datastoreItem>
 </file>
</xml_diff>